<commit_message>
Add change from PR#2
</commit_message>
<xml_diff>
--- a/Epic_1/Zimnov Oleksandr Epic 1.docx
+++ b/Epic_1/Zimnov Oleksandr Epic 1.docx
@@ -84,7 +84,7 @@
                     <pic:cNvPicPr/>
                   </pic:nvPicPr>
                   <pic:blipFill>
-                    <a:blip r:embed="rId8"/>
+                    <a:blip r:embed="rId9"/>
                     <a:stretch>
                       <a:fillRect/>
                     </a:stretch>
@@ -1015,46 +1015,6 @@
     </w:p>
     <w:p>
       <w:pPr>
-        <w:pBdr>
-          <w:top w:val="nil"/>
-          <w:left w:val="nil"/>
-          <w:bottom w:val="nil"/>
-          <w:right w:val="nil"/>
-          <w:between w:val="nil"/>
-        </w:pBdr>
-        <w:spacing w:after="0" w:line="240" w:lineRule="auto"/>
-        <w:ind w:left="720"/>
-        <w:rPr>
-          <w:rFonts w:ascii="Times New Roman" w:eastAsia="Times New Roman" w:hAnsi="Times New Roman" w:cs="Times New Roman"/>
-          <w:sz w:val="24"/>
-          <w:szCs w:val="24"/>
-        </w:rPr>
-      </w:pPr>
-    </w:p>
-    <w:p>
-      <w:pPr>
-        <w:numPr>
-          <w:ilvl w:val="0"/>
-          <w:numId w:val="1"/>
-        </w:numPr>
-        <w:spacing w:after="0"/>
-        <w:rPr>
-          <w:rFonts w:ascii="Times New Roman" w:eastAsia="Times New Roman" w:hAnsi="Times New Roman" w:cs="Times New Roman"/>
-          <w:sz w:val="24"/>
-          <w:szCs w:val="24"/>
-        </w:rPr>
-      </w:pPr>
-      <w:r>
-        <w:rPr>
-          <w:rFonts w:ascii="Times New Roman" w:eastAsia="Times New Roman" w:hAnsi="Times New Roman" w:cs="Times New Roman"/>
-          <w:sz w:val="24"/>
-          <w:szCs w:val="24"/>
-        </w:rPr>
-        <w:t>Індивідуальний план опрацювання теорії:</w:t>
-      </w:r>
-    </w:p>
-    <w:p>
-      <w:pPr>
         <w:numPr>
           <w:ilvl w:val="0"/>
           <w:numId w:val="3"/>
@@ -1080,6 +1040,100 @@
           <w:color w:val="000000"/>
           <w:sz w:val="24"/>
           <w:szCs w:val="24"/>
+          <w:lang w:val="ru-RU"/>
+        </w:rPr>
+        <w:t xml:space="preserve">Тема №5: </w:t>
+      </w:r>
+      <w:proofErr w:type="spellStart"/>
+      <w:r>
+        <w:rPr>
+          <w:rFonts w:ascii="Times New Roman" w:eastAsia="Times New Roman" w:hAnsi="Times New Roman" w:cs="Times New Roman"/>
+          <w:color w:val="000000"/>
+          <w:sz w:val="24"/>
+          <w:szCs w:val="24"/>
+          <w:lang w:val="ru-RU"/>
+        </w:rPr>
+        <w:t>Вивчення</w:t>
+      </w:r>
+      <w:proofErr w:type="spellEnd"/>
+      <w:r>
+        <w:rPr>
+          <w:rFonts w:ascii="Times New Roman" w:eastAsia="Times New Roman" w:hAnsi="Times New Roman" w:cs="Times New Roman"/>
+          <w:color w:val="000000"/>
+          <w:sz w:val="24"/>
+          <w:szCs w:val="24"/>
+          <w:lang w:val="ru-RU"/>
+        </w:rPr>
+        <w:t xml:space="preserve"> блок-схем</w:t>
+      </w:r>
+    </w:p>
+    <w:p>
+      <w:pPr>
+        <w:pBdr>
+          <w:top w:val="nil"/>
+          <w:left w:val="nil"/>
+          <w:bottom w:val="nil"/>
+          <w:right w:val="nil"/>
+          <w:between w:val="nil"/>
+        </w:pBdr>
+        <w:spacing w:after="0" w:line="240" w:lineRule="auto"/>
+        <w:ind w:left="720"/>
+        <w:rPr>
+          <w:rFonts w:ascii="Times New Roman" w:eastAsia="Times New Roman" w:hAnsi="Times New Roman" w:cs="Times New Roman"/>
+          <w:sz w:val="24"/>
+          <w:szCs w:val="24"/>
+        </w:rPr>
+      </w:pPr>
+    </w:p>
+    <w:p>
+      <w:pPr>
+        <w:numPr>
+          <w:ilvl w:val="0"/>
+          <w:numId w:val="1"/>
+        </w:numPr>
+        <w:spacing w:after="0"/>
+        <w:rPr>
+          <w:rFonts w:ascii="Times New Roman" w:eastAsia="Times New Roman" w:hAnsi="Times New Roman" w:cs="Times New Roman"/>
+          <w:sz w:val="24"/>
+          <w:szCs w:val="24"/>
+        </w:rPr>
+      </w:pPr>
+      <w:r>
+        <w:rPr>
+          <w:rFonts w:ascii="Times New Roman" w:eastAsia="Times New Roman" w:hAnsi="Times New Roman" w:cs="Times New Roman"/>
+          <w:sz w:val="24"/>
+          <w:szCs w:val="24"/>
+        </w:rPr>
+        <w:t>Індивідуальний план опрацювання теорії:</w:t>
+      </w:r>
+    </w:p>
+    <w:p>
+      <w:pPr>
+        <w:numPr>
+          <w:ilvl w:val="0"/>
+          <w:numId w:val="3"/>
+        </w:numPr>
+        <w:pBdr>
+          <w:top w:val="nil"/>
+          <w:left w:val="nil"/>
+          <w:bottom w:val="nil"/>
+          <w:right w:val="nil"/>
+          <w:between w:val="nil"/>
+        </w:pBdr>
+        <w:spacing w:after="0" w:line="240" w:lineRule="auto"/>
+        <w:rPr>
+          <w:rFonts w:ascii="Times New Roman" w:eastAsia="Times New Roman" w:hAnsi="Times New Roman" w:cs="Times New Roman"/>
+          <w:color w:val="000000"/>
+          <w:sz w:val="24"/>
+          <w:szCs w:val="24"/>
+        </w:rPr>
+      </w:pPr>
+      <w:r>
+        <w:rPr>
+          <w:rFonts w:ascii="Times New Roman" w:eastAsia="Times New Roman" w:hAnsi="Times New Roman" w:cs="Times New Roman"/>
+          <w:color w:val="000000"/>
+          <w:sz w:val="24"/>
+          <w:szCs w:val="24"/>
         </w:rPr>
         <w:t xml:space="preserve">Тема №1: </w:t>
       </w:r>
@@ -1203,16 +1257,16 @@
           <w:sz w:val="24"/>
           <w:szCs w:val="24"/>
         </w:rPr>
-        <w:t>Сайт V</w:t>
-      </w:r>
-      <w:proofErr w:type="spellStart"/>
-      <w:r>
-        <w:rPr>
-          <w:rFonts w:ascii="Times New Roman" w:eastAsia="Times New Roman" w:hAnsi="Times New Roman" w:cs="Times New Roman"/>
-          <w:sz w:val="24"/>
-          <w:szCs w:val="24"/>
-        </w:rPr>
-        <w:t>isual</w:t>
+        <w:t xml:space="preserve">Сайт </w:t>
+      </w:r>
+      <w:proofErr w:type="spellStart"/>
+      <w:r>
+        <w:rPr>
+          <w:rFonts w:ascii="Times New Roman" w:eastAsia="Times New Roman" w:hAnsi="Times New Roman" w:cs="Times New Roman"/>
+          <w:sz w:val="24"/>
+          <w:szCs w:val="24"/>
+        </w:rPr>
+        <w:t>Visual</w:t>
       </w:r>
       <w:proofErr w:type="spellEnd"/>
       <w:r>
@@ -1241,7 +1295,7 @@
         </w:rPr>
         <w:t xml:space="preserve">: </w:t>
       </w:r>
-      <w:hyperlink r:id="rId9" w:history="1">
+      <w:hyperlink r:id="rId10" w:history="1">
         <w:r>
           <w:rPr>
             <w:rStyle w:val="ae"/>
@@ -1266,7 +1320,7 @@
           <w:szCs w:val="24"/>
         </w:rPr>
       </w:pPr>
-      <w:hyperlink r:id="rId10" w:history="1">
+      <w:hyperlink r:id="rId11" w:history="1">
         <w:r>
           <w:rPr>
             <w:rStyle w:val="ae"/>
@@ -1313,7 +1367,7 @@
           <w:szCs w:val="24"/>
         </w:rPr>
       </w:pPr>
-      <w:hyperlink r:id="rId11" w:history="1">
+      <w:hyperlink r:id="rId12" w:history="1">
         <w:r>
           <w:rPr>
             <w:rStyle w:val="ae"/>
@@ -1981,19 +2035,43 @@
           <w:szCs w:val="24"/>
         </w:rPr>
       </w:pPr>
-      <w:r>
-        <w:rPr>
-          <w:rFonts w:ascii="Times New Roman" w:eastAsia="Times New Roman" w:hAnsi="Times New Roman" w:cs="Times New Roman"/>
-          <w:color w:val="000000"/>
-          <w:sz w:val="24"/>
-          <w:szCs w:val="24"/>
-        </w:rPr>
-        <w:t>https://www.youtube.com/watch?</w:t>
-      </w:r>
-      <w:r>
-        <w:rPr>
-          <w:rFonts w:ascii="Times New Roman" w:eastAsia="Times New Roman" w:hAnsi="Times New Roman" w:cs="Times New Roman"/>
-          <w:color w:val="000000"/>
+      <w:hyperlink r:id="rId13" w:history="1">
+        <w:r>
+          <w:rPr>
+            <w:rStyle w:val="ae"/>
+            <w:rFonts w:ascii="Times New Roman" w:eastAsia="Times New Roman" w:hAnsi="Times New Roman" w:cs="Times New Roman"/>
+            <w:sz w:val="24"/>
+            <w:szCs w:val="24"/>
+          </w:rPr>
+          <w:t>https://www.youtube.com/watch</w:t>
+        </w:r>
+      </w:hyperlink>
+      <w:r>
+        <w:rPr>
+          <w:rFonts w:ascii="Times New Roman" w:eastAsia="Times New Roman" w:hAnsi="Times New Roman" w:cs="Times New Roman"/>
+          <w:color w:val="000000"/>
+          <w:sz w:val="24"/>
+          <w:szCs w:val="24"/>
+        </w:rPr>
+        <w:t>?</w:t>
+      </w:r>
+    </w:p>
+    <w:p>
+      <w:pPr>
+        <w:numPr>
+          <w:ilvl w:val="1"/>
+          <w:numId w:val="3"/>
+        </w:numPr>
+        <w:spacing w:after="0" w:line="240" w:lineRule="auto"/>
+        <w:rPr>
+          <w:rFonts w:ascii="Times New Roman" w:eastAsia="Times New Roman" w:hAnsi="Times New Roman" w:cs="Times New Roman"/>
+          <w:sz w:val="24"/>
+          <w:szCs w:val="24"/>
+        </w:rPr>
+      </w:pPr>
+      <w:r>
+        <w:rPr>
+          <w:rFonts w:ascii="Times New Roman" w:eastAsia="Times New Roman" w:hAnsi="Times New Roman" w:cs="Times New Roman"/>
           <w:sz w:val="24"/>
           <w:szCs w:val="24"/>
         </w:rPr>
@@ -2283,6 +2361,7 @@
           <w:sz w:val="24"/>
           <w:szCs w:val="24"/>
         </w:rPr>
+        <w:lastRenderedPageBreak/>
         <w:t xml:space="preserve">Звершення опрацювання теми: </w:t>
       </w:r>
       <w:r>
@@ -2372,7 +2451,6 @@
           <w:sz w:val="24"/>
           <w:szCs w:val="24"/>
         </w:rPr>
-        <w:lastRenderedPageBreak/>
         <w:t>Джерела Інформації</w:t>
       </w:r>
       <w:r>
@@ -2699,7 +2777,7 @@
           <w:szCs w:val="24"/>
         </w:rPr>
       </w:pPr>
-      <w:hyperlink r:id="rId12" w:history="1">
+      <w:hyperlink r:id="rId14" w:history="1">
         <w:r>
           <w:rPr>
             <w:rStyle w:val="ae"/>
@@ -2732,8 +2810,6 @@
           <w:szCs w:val="24"/>
         </w:rPr>
       </w:pPr>
-      <w:bookmarkStart w:id="0" w:name="_GoBack"/>
-      <w:bookmarkEnd w:id="0"/>
       <w:r>
         <w:rPr>
           <w:rFonts w:ascii="Times New Roman" w:eastAsia="Times New Roman" w:hAnsi="Times New Roman" w:cs="Times New Roman"/>
@@ -2926,6 +3002,416 @@
     </w:p>
     <w:p>
       <w:pPr>
+        <w:numPr>
+          <w:ilvl w:val="0"/>
+          <w:numId w:val="3"/>
+        </w:numPr>
+        <w:pBdr>
+          <w:top w:val="nil"/>
+          <w:left w:val="nil"/>
+          <w:bottom w:val="nil"/>
+          <w:right w:val="nil"/>
+          <w:between w:val="nil"/>
+        </w:pBdr>
+        <w:spacing w:after="0" w:line="240" w:lineRule="auto"/>
+        <w:rPr>
+          <w:rFonts w:ascii="Times New Roman" w:eastAsia="Times New Roman" w:hAnsi="Times New Roman" w:cs="Times New Roman"/>
+          <w:color w:val="000000"/>
+          <w:sz w:val="24"/>
+          <w:szCs w:val="24"/>
+        </w:rPr>
+      </w:pPr>
+      <w:r>
+        <w:rPr>
+          <w:rFonts w:ascii="Times New Roman" w:eastAsia="Times New Roman" w:hAnsi="Times New Roman" w:cs="Times New Roman"/>
+          <w:color w:val="000000"/>
+          <w:sz w:val="24"/>
+          <w:szCs w:val="24"/>
+        </w:rPr>
+        <w:t>Тема №</w:t>
+      </w:r>
+      <w:r>
+        <w:rPr>
+          <w:rFonts w:ascii="Times New Roman" w:eastAsia="Times New Roman" w:hAnsi="Times New Roman" w:cs="Times New Roman"/>
+          <w:color w:val="000000"/>
+          <w:sz w:val="24"/>
+          <w:szCs w:val="24"/>
+          <w:lang w:val="ru-RU"/>
+        </w:rPr>
+        <w:t>5</w:t>
+      </w:r>
+      <w:r>
+        <w:rPr>
+          <w:rFonts w:ascii="Times New Roman" w:eastAsia="Times New Roman" w:hAnsi="Times New Roman" w:cs="Times New Roman"/>
+          <w:color w:val="000000"/>
+          <w:sz w:val="24"/>
+          <w:szCs w:val="24"/>
+        </w:rPr>
+        <w:t xml:space="preserve">: Вивчення </w:t>
+      </w:r>
+      <w:r>
+        <w:rPr>
+          <w:rFonts w:ascii="Times New Roman" w:eastAsia="Times New Roman" w:hAnsi="Times New Roman" w:cs="Times New Roman"/>
+          <w:color w:val="000000"/>
+          <w:sz w:val="24"/>
+          <w:szCs w:val="24"/>
+          <w:lang w:val="ru-RU"/>
+        </w:rPr>
+        <w:t>блок</w:t>
+      </w:r>
+      <w:r>
+        <w:rPr>
+          <w:rFonts w:ascii="Times New Roman" w:eastAsia="Times New Roman" w:hAnsi="Times New Roman" w:cs="Times New Roman"/>
+          <w:color w:val="000000"/>
+          <w:sz w:val="24"/>
+          <w:szCs w:val="24"/>
+        </w:rPr>
+        <w:t>.</w:t>
+      </w:r>
+    </w:p>
+    <w:p>
+      <w:pPr>
+        <w:numPr>
+          <w:ilvl w:val="1"/>
+          <w:numId w:val="3"/>
+        </w:numPr>
+        <w:pBdr>
+          <w:top w:val="nil"/>
+          <w:left w:val="nil"/>
+          <w:bottom w:val="nil"/>
+          <w:right w:val="nil"/>
+          <w:between w:val="nil"/>
+        </w:pBdr>
+        <w:spacing w:after="0" w:line="240" w:lineRule="auto"/>
+        <w:rPr>
+          <w:rFonts w:ascii="Times New Roman" w:eastAsia="Times New Roman" w:hAnsi="Times New Roman" w:cs="Times New Roman"/>
+          <w:color w:val="000000"/>
+          <w:sz w:val="24"/>
+          <w:szCs w:val="24"/>
+        </w:rPr>
+      </w:pPr>
+      <w:r>
+        <w:rPr>
+          <w:rFonts w:ascii="Times New Roman" w:eastAsia="Times New Roman" w:hAnsi="Times New Roman" w:cs="Times New Roman"/>
+          <w:color w:val="000000"/>
+          <w:sz w:val="24"/>
+          <w:szCs w:val="24"/>
+        </w:rPr>
+        <w:t>Джерела Інформації:</w:t>
+      </w:r>
+    </w:p>
+    <w:p>
+      <w:pPr>
+        <w:numPr>
+          <w:ilvl w:val="2"/>
+          <w:numId w:val="3"/>
+        </w:numPr>
+        <w:pBdr>
+          <w:top w:val="nil"/>
+          <w:left w:val="nil"/>
+          <w:bottom w:val="nil"/>
+          <w:right w:val="nil"/>
+          <w:between w:val="nil"/>
+        </w:pBdr>
+        <w:spacing w:after="0" w:line="240" w:lineRule="auto"/>
+        <w:rPr>
+          <w:rFonts w:ascii="Times New Roman" w:eastAsia="Times New Roman" w:hAnsi="Times New Roman" w:cs="Times New Roman"/>
+          <w:color w:val="000000"/>
+          <w:sz w:val="24"/>
+          <w:szCs w:val="24"/>
+        </w:rPr>
+      </w:pPr>
+      <w:hyperlink r:id="rId15" w:history="1">
+        <w:r>
+          <w:rPr>
+            <w:rStyle w:val="ae"/>
+          </w:rPr>
+          <w:t>https://ru.wikipedia.org/wiki/%D0%91%D0%BB%D0%BE%D0%BA-%D1%81%D1%85%D0%B5%D0%BC%D0%B0</w:t>
+        </w:r>
+      </w:hyperlink>
+    </w:p>
+    <w:p>
+      <w:pPr>
+        <w:numPr>
+          <w:ilvl w:val="2"/>
+          <w:numId w:val="3"/>
+        </w:numPr>
+        <w:pBdr>
+          <w:top w:val="nil"/>
+          <w:left w:val="nil"/>
+          <w:bottom w:val="nil"/>
+          <w:right w:val="nil"/>
+          <w:between w:val="nil"/>
+        </w:pBdr>
+        <w:spacing w:after="0" w:line="240" w:lineRule="auto"/>
+        <w:rPr>
+          <w:rFonts w:ascii="Times New Roman" w:eastAsia="Times New Roman" w:hAnsi="Times New Roman" w:cs="Times New Roman"/>
+          <w:color w:val="000000"/>
+          <w:sz w:val="24"/>
+          <w:szCs w:val="24"/>
+        </w:rPr>
+      </w:pPr>
+      <w:r>
+        <w:rPr>
+          <w:rFonts w:ascii="Times New Roman" w:eastAsia="Times New Roman" w:hAnsi="Times New Roman" w:cs="Times New Roman"/>
+          <w:color w:val="000000"/>
+          <w:sz w:val="24"/>
+          <w:szCs w:val="24"/>
+        </w:rPr>
+        <w:t>Лекції в викладачів</w:t>
+      </w:r>
+    </w:p>
+    <w:p>
+      <w:pPr>
+        <w:numPr>
+          <w:ilvl w:val="1"/>
+          <w:numId w:val="3"/>
+        </w:numPr>
+        <w:pBdr>
+          <w:top w:val="nil"/>
+          <w:left w:val="nil"/>
+          <w:bottom w:val="nil"/>
+          <w:right w:val="nil"/>
+          <w:between w:val="nil"/>
+        </w:pBdr>
+        <w:spacing w:after="0" w:line="240" w:lineRule="auto"/>
+        <w:rPr>
+          <w:rFonts w:ascii="Times New Roman" w:eastAsia="Times New Roman" w:hAnsi="Times New Roman" w:cs="Times New Roman"/>
+          <w:color w:val="000000"/>
+          <w:sz w:val="24"/>
+          <w:szCs w:val="24"/>
+        </w:rPr>
+      </w:pPr>
+      <w:r>
+        <w:rPr>
+          <w:rFonts w:ascii="Times New Roman" w:eastAsia="Times New Roman" w:hAnsi="Times New Roman" w:cs="Times New Roman"/>
+          <w:color w:val="000000"/>
+          <w:sz w:val="24"/>
+          <w:szCs w:val="24"/>
+        </w:rPr>
+        <w:t>Що опрацьовано:</w:t>
+      </w:r>
+    </w:p>
+    <w:p>
+      <w:pPr>
+        <w:numPr>
+          <w:ilvl w:val="2"/>
+          <w:numId w:val="3"/>
+        </w:numPr>
+        <w:pBdr>
+          <w:top w:val="nil"/>
+          <w:left w:val="nil"/>
+          <w:bottom w:val="nil"/>
+          <w:right w:val="nil"/>
+          <w:between w:val="nil"/>
+        </w:pBdr>
+        <w:spacing w:after="0" w:line="240" w:lineRule="auto"/>
+        <w:rPr>
+          <w:rFonts w:ascii="Times New Roman" w:eastAsia="Times New Roman" w:hAnsi="Times New Roman" w:cs="Times New Roman"/>
+          <w:color w:val="000000"/>
+          <w:sz w:val="24"/>
+          <w:szCs w:val="24"/>
+        </w:rPr>
+      </w:pPr>
+      <w:r>
+        <w:rPr>
+          <w:rFonts w:ascii="Times New Roman" w:eastAsia="Times New Roman" w:hAnsi="Times New Roman" w:cs="Times New Roman"/>
+          <w:color w:val="000000"/>
+          <w:sz w:val="24"/>
+          <w:szCs w:val="24"/>
+        </w:rPr>
+        <w:t>Були вивченні базові команди для консолі</w:t>
+      </w:r>
+    </w:p>
+    <w:p>
+      <w:pPr>
+        <w:numPr>
+          <w:ilvl w:val="1"/>
+          <w:numId w:val="3"/>
+        </w:numPr>
+        <w:pBdr>
+          <w:top w:val="nil"/>
+          <w:left w:val="nil"/>
+          <w:bottom w:val="nil"/>
+          <w:right w:val="nil"/>
+          <w:between w:val="nil"/>
+        </w:pBdr>
+        <w:spacing w:after="0" w:line="240" w:lineRule="auto"/>
+        <w:rPr>
+          <w:rFonts w:ascii="Times New Roman" w:eastAsia="Times New Roman" w:hAnsi="Times New Roman" w:cs="Times New Roman"/>
+          <w:color w:val="000000"/>
+          <w:sz w:val="24"/>
+          <w:szCs w:val="24"/>
+        </w:rPr>
+      </w:pPr>
+      <w:r>
+        <w:rPr>
+          <w:rFonts w:ascii="Times New Roman" w:eastAsia="Times New Roman" w:hAnsi="Times New Roman" w:cs="Times New Roman"/>
+          <w:color w:val="000000"/>
+          <w:sz w:val="24"/>
+          <w:szCs w:val="24"/>
+        </w:rPr>
+        <w:t>Статус: Ознайомлений</w:t>
+      </w:r>
+    </w:p>
+    <w:p>
+      <w:pPr>
+        <w:numPr>
+          <w:ilvl w:val="1"/>
+          <w:numId w:val="3"/>
+        </w:numPr>
+        <w:pBdr>
+          <w:top w:val="nil"/>
+          <w:left w:val="nil"/>
+          <w:bottom w:val="nil"/>
+          <w:right w:val="nil"/>
+          <w:between w:val="nil"/>
+        </w:pBdr>
+        <w:spacing w:after="0" w:line="240" w:lineRule="auto"/>
+        <w:rPr>
+          <w:rFonts w:ascii="Times New Roman" w:eastAsia="Times New Roman" w:hAnsi="Times New Roman" w:cs="Times New Roman"/>
+          <w:color w:val="000000"/>
+          <w:sz w:val="24"/>
+          <w:szCs w:val="24"/>
+        </w:rPr>
+      </w:pPr>
+      <w:r>
+        <w:rPr>
+          <w:rFonts w:ascii="Times New Roman" w:eastAsia="Times New Roman" w:hAnsi="Times New Roman" w:cs="Times New Roman"/>
+          <w:color w:val="000000"/>
+          <w:sz w:val="24"/>
+          <w:szCs w:val="24"/>
+        </w:rPr>
+        <w:t>Початок опрацювання теми: 2</w:t>
+      </w:r>
+      <w:r>
+        <w:rPr>
+          <w:rFonts w:ascii="Times New Roman" w:eastAsia="Times New Roman" w:hAnsi="Times New Roman" w:cs="Times New Roman"/>
+          <w:color w:val="000000"/>
+          <w:sz w:val="24"/>
+          <w:szCs w:val="24"/>
+          <w:lang w:val="ru-RU"/>
+        </w:rPr>
+        <w:t>4</w:t>
+      </w:r>
+      <w:r>
+        <w:rPr>
+          <w:rFonts w:ascii="Times New Roman" w:eastAsia="Times New Roman" w:hAnsi="Times New Roman" w:cs="Times New Roman"/>
+          <w:color w:val="000000"/>
+          <w:sz w:val="24"/>
+          <w:szCs w:val="24"/>
+        </w:rPr>
+        <w:t>.</w:t>
+      </w:r>
+      <w:r>
+        <w:rPr>
+          <w:rFonts w:ascii="Times New Roman" w:eastAsia="Times New Roman" w:hAnsi="Times New Roman" w:cs="Times New Roman"/>
+          <w:color w:val="000000"/>
+          <w:sz w:val="24"/>
+          <w:szCs w:val="24"/>
+          <w:lang w:val="ru-RU"/>
+        </w:rPr>
+        <w:t>10</w:t>
+      </w:r>
+      <w:r>
+        <w:rPr>
+          <w:rFonts w:ascii="Times New Roman" w:eastAsia="Times New Roman" w:hAnsi="Times New Roman" w:cs="Times New Roman"/>
+          <w:color w:val="000000"/>
+          <w:sz w:val="24"/>
+          <w:szCs w:val="24"/>
+        </w:rPr>
+        <w:t xml:space="preserve">.2023  </w:t>
+      </w:r>
+    </w:p>
+    <w:p>
+      <w:pPr>
+        <w:numPr>
+          <w:ilvl w:val="1"/>
+          <w:numId w:val="3"/>
+        </w:numPr>
+        <w:pBdr>
+          <w:top w:val="nil"/>
+          <w:left w:val="nil"/>
+          <w:bottom w:val="nil"/>
+          <w:right w:val="nil"/>
+          <w:between w:val="nil"/>
+        </w:pBdr>
+        <w:spacing w:after="0" w:line="240" w:lineRule="auto"/>
+        <w:rPr>
+          <w:rFonts w:ascii="Times New Roman" w:eastAsia="Times New Roman" w:hAnsi="Times New Roman" w:cs="Times New Roman"/>
+          <w:color w:val="000000"/>
+        </w:rPr>
+      </w:pPr>
+      <w:r>
+        <w:rPr>
+          <w:rFonts w:ascii="Times New Roman" w:eastAsia="Times New Roman" w:hAnsi="Times New Roman" w:cs="Times New Roman"/>
+          <w:color w:val="000000"/>
+          <w:sz w:val="24"/>
+          <w:szCs w:val="24"/>
+        </w:rPr>
+        <w:t>Звершення опрацювання теми: 2</w:t>
+      </w:r>
+      <w:r>
+        <w:rPr>
+          <w:rFonts w:ascii="Times New Roman" w:eastAsia="Times New Roman" w:hAnsi="Times New Roman" w:cs="Times New Roman"/>
+          <w:color w:val="000000"/>
+          <w:sz w:val="24"/>
+          <w:szCs w:val="24"/>
+          <w:lang w:val="ru-RU"/>
+        </w:rPr>
+        <w:t>5</w:t>
+      </w:r>
+      <w:r>
+        <w:rPr>
+          <w:rFonts w:ascii="Times New Roman" w:eastAsia="Times New Roman" w:hAnsi="Times New Roman" w:cs="Times New Roman"/>
+          <w:color w:val="000000"/>
+          <w:sz w:val="24"/>
+          <w:szCs w:val="24"/>
+        </w:rPr>
+        <w:t>.1</w:t>
+      </w:r>
+      <w:r>
+        <w:rPr>
+          <w:rFonts w:ascii="Times New Roman" w:eastAsia="Times New Roman" w:hAnsi="Times New Roman" w:cs="Times New Roman"/>
+          <w:color w:val="000000"/>
+          <w:sz w:val="24"/>
+          <w:szCs w:val="24"/>
+          <w:lang w:val="ru-RU"/>
+        </w:rPr>
+        <w:t>0.</w:t>
+      </w:r>
+      <w:r>
+        <w:rPr>
+          <w:rFonts w:ascii="Times New Roman" w:eastAsia="Times New Roman" w:hAnsi="Times New Roman" w:cs="Times New Roman"/>
+          <w:color w:val="000000"/>
+          <w:sz w:val="24"/>
+          <w:szCs w:val="24"/>
+        </w:rPr>
+        <w:t>23</w:t>
+      </w:r>
+    </w:p>
+    <w:p>
+      <w:pPr>
+        <w:numPr>
+          <w:ilvl w:val="1"/>
+          <w:numId w:val="3"/>
+        </w:numPr>
+        <w:pBdr>
+          <w:top w:val="nil"/>
+          <w:left w:val="nil"/>
+          <w:bottom w:val="nil"/>
+          <w:right w:val="nil"/>
+          <w:between w:val="nil"/>
+        </w:pBdr>
+        <w:spacing w:after="0" w:line="240" w:lineRule="auto"/>
+        <w:rPr>
+          <w:rFonts w:ascii="Times New Roman" w:eastAsia="Times New Roman" w:hAnsi="Times New Roman" w:cs="Times New Roman"/>
+          <w:color w:val="000000"/>
+        </w:rPr>
+      </w:pPr>
+    </w:p>
+    <w:p>
+      <w:pPr>
         <w:pStyle w:val="1"/>
         <w:rPr>
           <w:rFonts w:ascii="Times New Roman" w:eastAsia="Times New Roman" w:hAnsi="Times New Roman" w:cs="Times New Roman"/>
@@ -4099,6 +4585,7 @@
           <w:sz w:val="24"/>
           <w:szCs w:val="24"/>
         </w:rPr>
+        <w:lastRenderedPageBreak/>
         <w:t xml:space="preserve">Налаштування </w:t>
       </w:r>
       <w:proofErr w:type="spellStart"/>
@@ -4806,6 +5293,111 @@
     </w:p>
     <w:p>
       <w:pPr>
+        <w:rPr>
+          <w:rFonts w:ascii="Times New Roman" w:eastAsia="Times New Roman" w:hAnsi="Times New Roman" w:cs="Times New Roman"/>
+        </w:rPr>
+      </w:pPr>
+    </w:p>
+    <w:p>
+      <w:pPr>
+        <w:rPr>
+          <w:rFonts w:ascii="Times New Roman" w:eastAsia="Times New Roman" w:hAnsi="Times New Roman" w:cs="Times New Roman"/>
+        </w:rPr>
+      </w:pPr>
+    </w:p>
+    <w:p>
+      <w:pPr>
+        <w:rPr>
+          <w:rFonts w:ascii="Times New Roman" w:eastAsia="Times New Roman" w:hAnsi="Times New Roman" w:cs="Times New Roman"/>
+        </w:rPr>
+      </w:pPr>
+    </w:p>
+    <w:p>
+      <w:pPr>
+        <w:rPr>
+          <w:rFonts w:ascii="Times New Roman" w:eastAsia="Times New Roman" w:hAnsi="Times New Roman" w:cs="Times New Roman"/>
+        </w:rPr>
+      </w:pPr>
+    </w:p>
+    <w:p>
+      <w:pPr>
+        <w:rPr>
+          <w:rFonts w:ascii="Times New Roman" w:eastAsia="Times New Roman" w:hAnsi="Times New Roman" w:cs="Times New Roman"/>
+        </w:rPr>
+      </w:pPr>
+    </w:p>
+    <w:p>
+      <w:pPr>
+        <w:rPr>
+          <w:rFonts w:ascii="Times New Roman" w:eastAsia="Times New Roman" w:hAnsi="Times New Roman" w:cs="Times New Roman"/>
+        </w:rPr>
+      </w:pPr>
+    </w:p>
+    <w:p>
+      <w:pPr>
+        <w:rPr>
+          <w:rFonts w:ascii="Times New Roman" w:eastAsia="Times New Roman" w:hAnsi="Times New Roman" w:cs="Times New Roman"/>
+        </w:rPr>
+      </w:pPr>
+    </w:p>
+    <w:p>
+      <w:pPr>
+        <w:rPr>
+          <w:rFonts w:ascii="Times New Roman" w:eastAsia="Times New Roman" w:hAnsi="Times New Roman" w:cs="Times New Roman"/>
+        </w:rPr>
+      </w:pPr>
+    </w:p>
+    <w:p>
+      <w:pPr>
+        <w:rPr>
+          <w:rFonts w:ascii="Times New Roman" w:eastAsia="Times New Roman" w:hAnsi="Times New Roman" w:cs="Times New Roman"/>
+        </w:rPr>
+      </w:pPr>
+    </w:p>
+    <w:p>
+      <w:pPr>
+        <w:rPr>
+          <w:rFonts w:ascii="Times New Roman" w:eastAsia="Times New Roman" w:hAnsi="Times New Roman" w:cs="Times New Roman"/>
+        </w:rPr>
+      </w:pPr>
+    </w:p>
+    <w:p>
+      <w:pPr>
+        <w:rPr>
+          <w:rFonts w:ascii="Times New Roman" w:eastAsia="Times New Roman" w:hAnsi="Times New Roman" w:cs="Times New Roman"/>
+        </w:rPr>
+      </w:pPr>
+    </w:p>
+    <w:p>
+      <w:pPr>
+        <w:rPr>
+          <w:rFonts w:ascii="Times New Roman" w:eastAsia="Times New Roman" w:hAnsi="Times New Roman" w:cs="Times New Roman"/>
+        </w:rPr>
+      </w:pPr>
+    </w:p>
+    <w:p>
+      <w:pPr>
+        <w:rPr>
+          <w:rFonts w:ascii="Times New Roman" w:eastAsia="Times New Roman" w:hAnsi="Times New Roman" w:cs="Times New Roman"/>
+        </w:rPr>
+      </w:pPr>
+    </w:p>
+    <w:p>
+      <w:pPr>
+        <w:rPr>
+          <w:rFonts w:ascii="Times New Roman" w:eastAsia="Times New Roman" w:hAnsi="Times New Roman" w:cs="Times New Roman"/>
+        </w:rPr>
+      </w:pPr>
+    </w:p>
+    <w:p>
+      <w:pPr>
+        <w:rPr>
+          <w:rFonts w:ascii="Times New Roman" w:eastAsia="Times New Roman" w:hAnsi="Times New Roman" w:cs="Times New Roman"/>
+        </w:rPr>
+      </w:pPr>
+    </w:p>
+    <w:p>
+      <w:pPr>
         <w:pStyle w:val="2"/>
         <w:rPr>
           <w:rFonts w:ascii="Times New Roman" w:eastAsia="Times New Roman" w:hAnsi="Times New Roman" w:cs="Times New Roman"/>
@@ -4819,6 +5411,7 @@
           <w:b/>
           <w:color w:val="000000"/>
         </w:rPr>
+        <w:lastRenderedPageBreak/>
         <w:t>2.</w:t>
       </w:r>
       <w:r>
@@ -4906,6 +5499,7 @@
     </w:p>
     <w:p>
       <w:pPr>
+        <w:keepNext/>
         <w:pBdr>
           <w:top w:val="nil"/>
           <w:left w:val="nil"/>
@@ -4915,12 +5509,6 @@
         </w:pBdr>
         <w:spacing w:after="0" w:line="240" w:lineRule="auto"/>
         <w:ind w:left="720"/>
-        <w:rPr>
-          <w:rFonts w:ascii="Times New Roman" w:eastAsia="Times New Roman" w:hAnsi="Times New Roman" w:cs="Times New Roman"/>
-          <w:color w:val="000000"/>
-          <w:sz w:val="24"/>
-          <w:szCs w:val="24"/>
-        </w:rPr>
       </w:pPr>
       <w:r>
         <w:rPr>
@@ -4931,9 +5519,9 @@
           <w:szCs w:val="24"/>
         </w:rPr>
         <w:drawing>
-          <wp:inline distT="0" distB="0" distL="0" distR="0" wp14:anchorId="667FAE24" wp14:editId="4B487B10">
-            <wp:extent cx="1543265" cy="3334215"/>
-            <wp:effectExtent l="0" t="0" r="0" b="0"/>
+          <wp:inline distT="0" distB="0" distL="0" distR="0" wp14:anchorId="017236ED" wp14:editId="15B1DEDE">
+            <wp:extent cx="1667108" cy="3543795"/>
+            <wp:effectExtent l="0" t="0" r="9525" b="0"/>
             <wp:docPr id="1" name="Рисунок 1"/>
             <wp:cNvGraphicFramePr>
               <a:graphicFrameLocks xmlns:a="http://schemas.openxmlformats.org/drawingml/2006/main" noChangeAspect="1"/>
@@ -4946,7 +5534,7 @@
                     <pic:cNvPicPr/>
                   </pic:nvPicPr>
                   <pic:blipFill>
-                    <a:blip r:embed="rId13"/>
+                    <a:blip r:embed="rId16"/>
                     <a:stretch>
                       <a:fillRect/>
                     </a:stretch>
@@ -4954,7 +5542,7 @@
                   <pic:spPr>
                     <a:xfrm>
                       <a:off x="0" y="0"/>
-                      <a:ext cx="1543265" cy="3334215"/>
+                      <a:ext cx="1667108" cy="3543795"/>
                     </a:xfrm>
                     <a:prstGeom prst="rect">
                       <a:avLst/>
@@ -4965,6 +5553,86 @@
             </a:graphic>
           </wp:inline>
         </w:drawing>
+      </w:r>
+    </w:p>
+    <w:p>
+      <w:pPr>
+        <w:pStyle w:val="af3"/>
+        <w:rPr>
+          <w:rFonts w:ascii="Times New Roman" w:eastAsia="Times New Roman" w:hAnsi="Times New Roman" w:cs="Times New Roman"/>
+          <w:color w:val="000000"/>
+          <w:sz w:val="28"/>
+          <w:szCs w:val="28"/>
+        </w:rPr>
+      </w:pPr>
+      <w:r>
+        <w:rPr>
+          <w:sz w:val="20"/>
+          <w:szCs w:val="20"/>
+        </w:rPr>
+        <w:t xml:space="preserve">Рисунок </w:t>
+      </w:r>
+      <w:r>
+        <w:rPr>
+          <w:sz w:val="20"/>
+          <w:szCs w:val="20"/>
+        </w:rPr>
+        <w:fldChar w:fldCharType="begin"/>
+      </w:r>
+      <w:r>
+        <w:rPr>
+          <w:sz w:val="20"/>
+          <w:szCs w:val="20"/>
+        </w:rPr>
+        <w:instrText xml:space="preserve"> SEQ Рисунок \* ARABIC </w:instrText>
+      </w:r>
+      <w:r>
+        <w:rPr>
+          <w:sz w:val="20"/>
+          <w:szCs w:val="20"/>
+        </w:rPr>
+        <w:fldChar w:fldCharType="separate"/>
+      </w:r>
+      <w:r>
+        <w:rPr>
+          <w:noProof/>
+          <w:sz w:val="20"/>
+          <w:szCs w:val="20"/>
+        </w:rPr>
+        <w:t>1</w:t>
+      </w:r>
+      <w:r>
+        <w:rPr>
+          <w:sz w:val="20"/>
+          <w:szCs w:val="20"/>
+        </w:rPr>
+        <w:fldChar w:fldCharType="end"/>
+      </w:r>
+      <w:r>
+        <w:rPr>
+          <w:sz w:val="20"/>
+          <w:szCs w:val="20"/>
+          <w:lang w:val="ru-RU"/>
+        </w:rPr>
+        <w:t xml:space="preserve">: Блок схема до </w:t>
+      </w:r>
+      <w:proofErr w:type="spellStart"/>
+      <w:r>
+        <w:rPr>
+          <w:sz w:val="20"/>
+          <w:szCs w:val="20"/>
+          <w:lang w:val="ru-RU"/>
+        </w:rPr>
+        <w:t>програми</w:t>
+      </w:r>
+      <w:proofErr w:type="spellEnd"/>
+      <w:r>
+        <w:rPr>
+          <w:sz w:val="20"/>
+          <w:szCs w:val="20"/>
+          <w:lang w:val="ru-RU"/>
+        </w:rPr>
+        <w:t xml:space="preserve"> №1</w:t>
       </w:r>
     </w:p>
     <w:p>
@@ -5105,6 +5773,7 @@
     </w:p>
     <w:p>
       <w:pPr>
+        <w:keepNext/>
         <w:pBdr>
           <w:top w:val="nil"/>
           <w:left w:val="nil"/>
@@ -5113,25 +5782,20 @@
           <w:between w:val="nil"/>
         </w:pBdr>
         <w:spacing w:after="0" w:line="240" w:lineRule="auto"/>
-        <w:rPr>
-          <w:rFonts w:ascii="Times New Roman" w:eastAsia="Times New Roman" w:hAnsi="Times New Roman" w:cs="Times New Roman"/>
-          <w:color w:val="000000"/>
-          <w:sz w:val="24"/>
-          <w:szCs w:val="24"/>
-        </w:rPr>
-      </w:pPr>
-      <w:r>
-        <w:rPr>
-          <w:rFonts w:ascii="Times New Roman" w:eastAsia="Times New Roman" w:hAnsi="Times New Roman" w:cs="Times New Roman"/>
-          <w:color w:val="000000"/>
-          <w:sz w:val="24"/>
-          <w:szCs w:val="24"/>
-        </w:rPr>
-        <w:lastRenderedPageBreak/>
+        <w:ind w:firstLine="720"/>
+      </w:pPr>
+      <w:r>
+        <w:rPr>
+          <w:rFonts w:ascii="Times New Roman" w:eastAsia="Times New Roman" w:hAnsi="Times New Roman" w:cs="Times New Roman"/>
+          <w:noProof/>
+          <w:color w:val="000000"/>
+          <w:sz w:val="24"/>
+          <w:szCs w:val="24"/>
+        </w:rPr>
         <w:drawing>
-          <wp:inline distT="0" distB="0" distL="0" distR="0" wp14:anchorId="06642FFE" wp14:editId="4C91D254">
-            <wp:extent cx="1914792" cy="4601217"/>
-            <wp:effectExtent l="0" t="0" r="9525" b="8890"/>
+          <wp:inline distT="0" distB="0" distL="0" distR="0" wp14:anchorId="06642FFE" wp14:editId="04F59F62">
+            <wp:extent cx="1623060" cy="3900187"/>
+            <wp:effectExtent l="0" t="0" r="0" b="5080"/>
             <wp:docPr id="10" name="Рисунок 10"/>
             <wp:cNvGraphicFramePr>
               <a:graphicFrameLocks xmlns:a="http://schemas.openxmlformats.org/drawingml/2006/main" noChangeAspect="1"/>
@@ -5144,7 +5808,7 @@
                     <pic:cNvPicPr/>
                   </pic:nvPicPr>
                   <pic:blipFill>
-                    <a:blip r:embed="rId14"/>
+                    <a:blip r:embed="rId17"/>
                     <a:stretch>
                       <a:fillRect/>
                     </a:stretch>
@@ -5152,7 +5816,7 @@
                   <pic:spPr>
                     <a:xfrm>
                       <a:off x="0" y="0"/>
-                      <a:ext cx="1914792" cy="4601217"/>
+                      <a:ext cx="1639835" cy="3940496"/>
                     </a:xfrm>
                     <a:prstGeom prst="rect">
                       <a:avLst/>
@@ -5167,6 +5831,99 @@
     </w:p>
     <w:p>
       <w:pPr>
+        <w:pStyle w:val="af3"/>
+        <w:rPr>
+          <w:rFonts w:ascii="Times New Roman" w:eastAsia="Times New Roman" w:hAnsi="Times New Roman" w:cs="Times New Roman"/>
+          <w:color w:val="000000"/>
+          <w:sz w:val="28"/>
+          <w:szCs w:val="28"/>
+        </w:rPr>
+      </w:pPr>
+      <w:r>
+        <w:rPr>
+          <w:sz w:val="20"/>
+          <w:szCs w:val="20"/>
+        </w:rPr>
+        <w:t xml:space="preserve">Рисунок </w:t>
+      </w:r>
+      <w:r>
+        <w:rPr>
+          <w:sz w:val="20"/>
+          <w:szCs w:val="20"/>
+        </w:rPr>
+        <w:fldChar w:fldCharType="begin"/>
+      </w:r>
+      <w:r>
+        <w:rPr>
+          <w:sz w:val="20"/>
+          <w:szCs w:val="20"/>
+        </w:rPr>
+        <w:instrText xml:space="preserve"> SEQ Рисунок \* ARABIC </w:instrText>
+      </w:r>
+      <w:r>
+        <w:rPr>
+          <w:sz w:val="20"/>
+          <w:szCs w:val="20"/>
+        </w:rPr>
+        <w:fldChar w:fldCharType="separate"/>
+      </w:r>
+      <w:r>
+        <w:rPr>
+          <w:noProof/>
+          <w:sz w:val="20"/>
+          <w:szCs w:val="20"/>
+        </w:rPr>
+        <w:t>2</w:t>
+      </w:r>
+      <w:r>
+        <w:rPr>
+          <w:sz w:val="20"/>
+          <w:szCs w:val="20"/>
+        </w:rPr>
+        <w:fldChar w:fldCharType="end"/>
+      </w:r>
+      <w:r>
+        <w:rPr>
+          <w:sz w:val="20"/>
+          <w:szCs w:val="20"/>
+        </w:rPr>
+        <w:t xml:space="preserve">: Блок схема до </w:t>
+      </w:r>
+      <w:proofErr w:type="spellStart"/>
+      <w:r>
+        <w:rPr>
+          <w:sz w:val="20"/>
+          <w:szCs w:val="20"/>
+        </w:rPr>
+        <w:t>прогр</w:t>
+      </w:r>
+      <w:proofErr w:type="spellEnd"/>
+      <w:r>
+        <w:rPr>
+          <w:sz w:val="20"/>
+          <w:szCs w:val="20"/>
+          <w:lang w:val="ru-RU"/>
+        </w:rPr>
+        <w:t>а</w:t>
+      </w:r>
+      <w:r>
+        <w:rPr>
+          <w:sz w:val="20"/>
+          <w:szCs w:val="20"/>
+        </w:rPr>
+        <w:t>ми №</w:t>
+      </w:r>
+      <w:r>
+        <w:rPr>
+          <w:sz w:val="20"/>
+          <w:szCs w:val="20"/>
+          <w:lang w:val="ru-RU"/>
+        </w:rPr>
+        <w:t>2</w:t>
+      </w:r>
+    </w:p>
+    <w:p>
+      <w:pPr>
         <w:pStyle w:val="2"/>
         <w:rPr>
           <w:rFonts w:ascii="Times New Roman" w:eastAsia="Times New Roman" w:hAnsi="Times New Roman" w:cs="Times New Roman"/>
@@ -5180,6 +5937,7 @@
           <w:b/>
           <w:color w:val="000000"/>
         </w:rPr>
+        <w:lastRenderedPageBreak/>
         <w:t>3.</w:t>
       </w:r>
       <w:r>
@@ -5222,24 +5980,259 @@
       </w:r>
       <w:r>
         <w:rPr>
-          <w:rFonts w:ascii="Times New Roman" w:eastAsia="Times New Roman" w:hAnsi="Times New Roman" w:cs="Times New Roman"/>
-          <w:color w:val="auto"/>
-          <w:sz w:val="24"/>
-          <w:szCs w:val="24"/>
-        </w:rPr>
-        <w:t xml:space="preserve"> Деталі по конфігурації середовища + скріншоти з підписами до скріншотів.</w:t>
-      </w:r>
-    </w:p>
-    <w:p>
-      <w:pPr>
-        <w:pStyle w:val="2"/>
-        <w:rPr>
-          <w:rFonts w:ascii="Times New Roman" w:eastAsia="Times New Roman" w:hAnsi="Times New Roman" w:cs="Times New Roman"/>
-          <w:color w:val="auto"/>
-          <w:sz w:val="24"/>
-          <w:szCs w:val="24"/>
-        </w:rPr>
-      </w:pPr>
+          <w:noProof/>
+        </w:rPr>
+        <mc:AlternateContent>
+          <mc:Choice Requires="wps">
+            <w:drawing>
+              <wp:anchor distT="0" distB="0" distL="114300" distR="114300" simplePos="0" relativeHeight="251662336" behindDoc="1" locked="0" layoutInCell="1" allowOverlap="1" wp14:anchorId="3A107265" wp14:editId="4DC0D14A">
+                <wp:simplePos x="0" y="0"/>
+                <wp:positionH relativeFrom="column">
+                  <wp:posOffset>0</wp:posOffset>
+                </wp:positionH>
+                <wp:positionV relativeFrom="paragraph">
+                  <wp:posOffset>3243580</wp:posOffset>
+                </wp:positionV>
+                <wp:extent cx="5980430" cy="635"/>
+                <wp:effectExtent l="0" t="0" r="0" b="0"/>
+                <wp:wrapTight wrapText="bothSides">
+                  <wp:wrapPolygon edited="0">
+                    <wp:start x="0" y="0"/>
+                    <wp:lineTo x="0" y="21600"/>
+                    <wp:lineTo x="21600" y="21600"/>
+                    <wp:lineTo x="21600" y="0"/>
+                  </wp:wrapPolygon>
+                </wp:wrapTight>
+                <wp:docPr id="4" name="Надпись 4"/>
+                <wp:cNvGraphicFramePr/>
+                <a:graphic xmlns:a="http://schemas.openxmlformats.org/drawingml/2006/main">
+                  <a:graphicData uri="http://schemas.microsoft.com/office/word/2010/wordprocessingShape">
+                    <wps:wsp>
+                      <wps:cNvSpPr txBox="1"/>
+                      <wps:spPr>
+                        <a:xfrm>
+                          <a:off x="0" y="0"/>
+                          <a:ext cx="5980430" cy="635"/>
+                        </a:xfrm>
+                        <a:prstGeom prst="rect">
+                          <a:avLst/>
+                        </a:prstGeom>
+                        <a:solidFill>
+                          <a:prstClr val="white"/>
+                        </a:solidFill>
+                        <a:ln>
+                          <a:noFill/>
+                        </a:ln>
+                      </wps:spPr>
+                      <wps:txbx>
+                        <w:txbxContent>
+                          <w:p>
+                            <w:pPr>
+                              <w:pStyle w:val="af3"/>
+                              <w:rPr>
+                                <w:rFonts w:ascii="Times New Roman" w:eastAsia="Times New Roman" w:hAnsi="Times New Roman" w:cs="Times New Roman"/>
+                                <w:color w:val="auto"/>
+                                <w:sz w:val="28"/>
+                                <w:szCs w:val="28"/>
+                                <w:lang w:val="en-US"/>
+                              </w:rPr>
+                            </w:pPr>
+                            <w:r>
+                              <w:rPr>
+                                <w:sz w:val="20"/>
+                                <w:szCs w:val="20"/>
+                              </w:rPr>
+                              <w:t xml:space="preserve">Рисунок </w:t>
+                            </w:r>
+                            <w:r>
+                              <w:rPr>
+                                <w:sz w:val="20"/>
+                                <w:szCs w:val="20"/>
+                              </w:rPr>
+                              <w:fldChar w:fldCharType="begin"/>
+                            </w:r>
+                            <w:r>
+                              <w:rPr>
+                                <w:sz w:val="20"/>
+                                <w:szCs w:val="20"/>
+                              </w:rPr>
+                              <w:instrText xml:space="preserve"> SEQ Рисунок \* ARABIC </w:instrText>
+                            </w:r>
+                            <w:r>
+                              <w:rPr>
+                                <w:sz w:val="20"/>
+                                <w:szCs w:val="20"/>
+                              </w:rPr>
+                              <w:fldChar w:fldCharType="separate"/>
+                            </w:r>
+                            <w:r>
+                              <w:rPr>
+                                <w:noProof/>
+                                <w:sz w:val="20"/>
+                                <w:szCs w:val="20"/>
+                              </w:rPr>
+                              <w:t>3</w:t>
+                            </w:r>
+                            <w:r>
+                              <w:rPr>
+                                <w:sz w:val="20"/>
+                                <w:szCs w:val="20"/>
+                              </w:rPr>
+                              <w:fldChar w:fldCharType="end"/>
+                            </w:r>
+                            <w:r>
+                              <w:rPr>
+                                <w:sz w:val="20"/>
+                                <w:szCs w:val="20"/>
+                              </w:rPr>
+                              <w:t xml:space="preserve">: </w:t>
+                            </w:r>
+                            <w:proofErr w:type="spellStart"/>
+                            <w:r>
+                              <w:rPr>
+                                <w:sz w:val="20"/>
+                                <w:szCs w:val="20"/>
+                                <w:lang w:val="ru-RU"/>
+                              </w:rPr>
+                              <w:t>Налаштування</w:t>
+                            </w:r>
+                            <w:proofErr w:type="spellEnd"/>
+                            <w:r>
+                              <w:rPr>
+                                <w:sz w:val="20"/>
+                                <w:szCs w:val="20"/>
+                                <w:lang w:val="ru-RU"/>
+                              </w:rPr>
+                              <w:t xml:space="preserve"> </w:t>
+                            </w:r>
+                            <w:r>
+                              <w:rPr>
+                                <w:sz w:val="20"/>
+                                <w:szCs w:val="20"/>
+                                <w:lang w:val="en-US"/>
+                              </w:rPr>
+                              <w:t>MSYS</w:t>
+                            </w:r>
+                          </w:p>
+                        </w:txbxContent>
+                      </wps:txbx>
+                      <wps:bodyPr rot="0" spcFirstLastPara="0" vertOverflow="overflow" horzOverflow="overflow" vert="horz" wrap="square" lIns="0" tIns="0" rIns="0" bIns="0" numCol="1" spcCol="0" rtlCol="0" fromWordArt="0" anchor="t" anchorCtr="0" forceAA="0" compatLnSpc="1">
+                        <a:prstTxWarp prst="textNoShape">
+                          <a:avLst/>
+                        </a:prstTxWarp>
+                        <a:spAutoFit/>
+                      </wps:bodyPr>
+                    </wps:wsp>
+                  </a:graphicData>
+                </a:graphic>
+              </wp:anchor>
+            </w:drawing>
+          </mc:Choice>
+          <mc:Fallback>
+            <w:pict>
+              <v:shapetype w14:anchorId="3A107265" id="_x0000_t202" coordsize="21600,21600" o:spt="202" path="m,l,21600r21600,l21600,xe">
+                <v:stroke joinstyle="miter"/>
+                <v:path gradientshapeok="t" o:connecttype="rect"/>
+              </v:shapetype>
+              <v:shape id="Надпись 4" o:spid="_x0000_s1026" type="#_x0000_t202" style="position:absolute;margin-left:0;margin-top:255.4pt;width:470.9pt;height:.05pt;z-index:-251654144;visibility:visible;mso-wrap-style:square;mso-wrap-distance-left:9pt;mso-wrap-distance-top:0;mso-wrap-distance-right:9pt;mso-wrap-distance-bottom:0;mso-position-horizontal:absolute;mso-position-horizontal-relative:text;mso-position-vertical:absolute;mso-position-vertical-relative:text;v-text-anchor:top" o:gfxdata="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" stroked="f">
+                <v:textbox style="mso-fit-shape-to-text:t" inset="0,0,0,0">
+                  <w:txbxContent>
+                    <w:p>
+                      <w:pPr>
+                        <w:pStyle w:val="af3"/>
+                        <w:rPr>
+                          <w:rFonts w:ascii="Times New Roman" w:eastAsia="Times New Roman" w:hAnsi="Times New Roman" w:cs="Times New Roman"/>
+                          <w:color w:val="auto"/>
+                          <w:sz w:val="28"/>
+                          <w:szCs w:val="28"/>
+                          <w:lang w:val="en-US"/>
+                        </w:rPr>
+                      </w:pPr>
+                      <w:r>
+                        <w:rPr>
+                          <w:sz w:val="20"/>
+                          <w:szCs w:val="20"/>
+                        </w:rPr>
+                        <w:t xml:space="preserve">Рисунок </w:t>
+                      </w:r>
+                      <w:r>
+                        <w:rPr>
+                          <w:sz w:val="20"/>
+                          <w:szCs w:val="20"/>
+                        </w:rPr>
+                        <w:fldChar w:fldCharType="begin"/>
+                      </w:r>
+                      <w:r>
+                        <w:rPr>
+                          <w:sz w:val="20"/>
+                          <w:szCs w:val="20"/>
+                        </w:rPr>
+                        <w:instrText xml:space="preserve"> SEQ Рисунок \* ARABIC </w:instrText>
+                      </w:r>
+                      <w:r>
+                        <w:rPr>
+                          <w:sz w:val="20"/>
+                          <w:szCs w:val="20"/>
+                        </w:rPr>
+                        <w:fldChar w:fldCharType="separate"/>
+                      </w:r>
+                      <w:r>
+                        <w:rPr>
+                          <w:noProof/>
+                          <w:sz w:val="20"/>
+                          <w:szCs w:val="20"/>
+                        </w:rPr>
+                        <w:t>3</w:t>
+                      </w:r>
+                      <w:r>
+                        <w:rPr>
+                          <w:sz w:val="20"/>
+                          <w:szCs w:val="20"/>
+                        </w:rPr>
+                        <w:fldChar w:fldCharType="end"/>
+                      </w:r>
+                      <w:r>
+                        <w:rPr>
+                          <w:sz w:val="20"/>
+                          <w:szCs w:val="20"/>
+                        </w:rPr>
+                        <w:t xml:space="preserve">: </w:t>
+                      </w:r>
+                      <w:proofErr w:type="spellStart"/>
+                      <w:r>
+                        <w:rPr>
+                          <w:sz w:val="20"/>
+                          <w:szCs w:val="20"/>
+                          <w:lang w:val="ru-RU"/>
+                        </w:rPr>
+                        <w:t>Налаштування</w:t>
+                      </w:r>
+                      <w:proofErr w:type="spellEnd"/>
+                      <w:r>
+                        <w:rPr>
+                          <w:sz w:val="20"/>
+                          <w:szCs w:val="20"/>
+                          <w:lang w:val="ru-RU"/>
+                        </w:rPr>
+                        <w:t xml:space="preserve"> </w:t>
+                      </w:r>
+                      <w:r>
+                        <w:rPr>
+                          <w:sz w:val="20"/>
+                          <w:szCs w:val="20"/>
+                          <w:lang w:val="en-US"/>
+                        </w:rPr>
+                        <w:t>MSYS</w:t>
+                      </w:r>
+                    </w:p>
+                  </w:txbxContent>
+                </v:textbox>
+                <w10:wrap type="tight"/>
+              </v:shape>
+            </w:pict>
+          </mc:Fallback>
+        </mc:AlternateContent>
+      </w:r>
       <w:r>
         <w:rPr>
           <w:rFonts w:ascii="Times New Roman" w:eastAsia="Times New Roman" w:hAnsi="Times New Roman" w:cs="Times New Roman"/>
@@ -5279,7 +6272,7 @@
                     <pic:cNvPicPr/>
                   </pic:nvPicPr>
                   <pic:blipFill>
-                    <a:blip r:embed="rId15">
+                    <a:blip r:embed="rId18">
                       <a:extLst>
                         <a:ext uri="{28A0092B-C50C-407E-A947-70E740481C1C}">
                           <a14:useLocalDpi xmlns:a14="http://schemas.microsoft.com/office/drawing/2010/main" val="0"/>
@@ -5312,6 +6305,15 @@
           <w:sz w:val="24"/>
           <w:szCs w:val="24"/>
         </w:rPr>
+        <w:t xml:space="preserve"> </w:t>
+      </w:r>
+      <w:r>
+        <w:rPr>
+          <w:rFonts w:ascii="Times New Roman" w:eastAsia="Times New Roman" w:hAnsi="Times New Roman" w:cs="Times New Roman"/>
+          <w:color w:val="auto"/>
+          <w:sz w:val="24"/>
+          <w:szCs w:val="24"/>
+        </w:rPr>
         <w:t>Налаштування MSYS:</w:t>
       </w:r>
     </w:p>
@@ -5329,7 +6331,23 @@
           <w:sz w:val="24"/>
           <w:szCs w:val="24"/>
         </w:rPr>
-        <w:t xml:space="preserve">Мій репозиторій на </w:t>
+        <w:t>Завдання №</w:t>
+      </w:r>
+      <w:r>
+        <w:rPr>
+          <w:rFonts w:ascii="Times New Roman" w:eastAsia="Times New Roman" w:hAnsi="Times New Roman" w:cs="Times New Roman"/>
+          <w:sz w:val="24"/>
+          <w:szCs w:val="24"/>
+        </w:rPr>
+        <w:t>2 Р</w:t>
+      </w:r>
+      <w:r>
+        <w:rPr>
+          <w:rFonts w:ascii="Times New Roman" w:eastAsia="Times New Roman" w:hAnsi="Times New Roman" w:cs="Times New Roman"/>
+          <w:sz w:val="24"/>
+          <w:szCs w:val="24"/>
+        </w:rPr>
+        <w:t xml:space="preserve">епозиторій на </w:t>
       </w:r>
       <w:proofErr w:type="spellStart"/>
       <w:r>
@@ -5353,17 +6371,11 @@
     <w:p>
       <w:pPr>
         <w:pStyle w:val="2"/>
-        <w:rPr>
-          <w:rFonts w:ascii="Times New Roman" w:eastAsia="Times New Roman" w:hAnsi="Times New Roman" w:cs="Times New Roman"/>
-          <w:b/>
-          <w:color w:val="000000"/>
-        </w:rPr>
       </w:pPr>
       <w:r>
         <w:rPr>
           <w:noProof/>
         </w:rPr>
-        <w:lastRenderedPageBreak/>
         <w:drawing>
           <wp:inline distT="0" distB="0" distL="0" distR="0" wp14:anchorId="199E032D" wp14:editId="5DEC8E84">
             <wp:extent cx="6300470" cy="3543935"/>
@@ -5380,7 +6392,7 @@
                     <pic:cNvPicPr/>
                   </pic:nvPicPr>
                   <pic:blipFill>
-                    <a:blip r:embed="rId16"/>
+                    <a:blip r:embed="rId19"/>
                     <a:stretch>
                       <a:fillRect/>
                     </a:stretch>
@@ -5401,6 +6413,105 @@
         </w:drawing>
       </w:r>
     </w:p>
+    <w:p>
+      <w:pPr>
+        <w:pStyle w:val="af3"/>
+        <w:rPr>
+          <w:rFonts w:ascii="Times New Roman" w:eastAsia="Times New Roman" w:hAnsi="Times New Roman" w:cs="Times New Roman"/>
+          <w:b/>
+          <w:color w:val="000000"/>
+          <w:sz w:val="20"/>
+          <w:szCs w:val="20"/>
+        </w:rPr>
+      </w:pPr>
+      <w:r>
+        <w:rPr>
+          <w:sz w:val="20"/>
+          <w:szCs w:val="20"/>
+        </w:rPr>
+        <w:t xml:space="preserve">Рисунок </w:t>
+      </w:r>
+      <w:r>
+        <w:rPr>
+          <w:sz w:val="20"/>
+          <w:szCs w:val="20"/>
+        </w:rPr>
+        <w:fldChar w:fldCharType="begin"/>
+      </w:r>
+      <w:r>
+        <w:rPr>
+          <w:sz w:val="20"/>
+          <w:szCs w:val="20"/>
+        </w:rPr>
+        <w:instrText xml:space="preserve"> SEQ Рисунок \* ARABIC </w:instrText>
+      </w:r>
+      <w:r>
+        <w:rPr>
+          <w:sz w:val="20"/>
+          <w:szCs w:val="20"/>
+        </w:rPr>
+        <w:fldChar w:fldCharType="separate"/>
+      </w:r>
+      <w:r>
+        <w:rPr>
+          <w:noProof/>
+          <w:sz w:val="20"/>
+          <w:szCs w:val="20"/>
+        </w:rPr>
+        <w:t>4</w:t>
+      </w:r>
+      <w:r>
+        <w:rPr>
+          <w:sz w:val="20"/>
+          <w:szCs w:val="20"/>
+        </w:rPr>
+        <w:fldChar w:fldCharType="end"/>
+      </w:r>
+      <w:r>
+        <w:rPr>
+          <w:sz w:val="20"/>
+          <w:szCs w:val="20"/>
+          <w:lang w:val="en-US"/>
+        </w:rPr>
+        <w:t xml:space="preserve">: </w:t>
+      </w:r>
+      <w:proofErr w:type="spellStart"/>
+      <w:r>
+        <w:rPr>
+          <w:sz w:val="20"/>
+          <w:szCs w:val="20"/>
+          <w:lang w:val="en-US"/>
+        </w:rPr>
+        <w:t>Репозиторій</w:t>
+      </w:r>
+      <w:proofErr w:type="spellEnd"/>
+      <w:r>
+        <w:rPr>
+          <w:sz w:val="20"/>
+          <w:szCs w:val="20"/>
+          <w:lang w:val="en-US"/>
+        </w:rPr>
+        <w:t xml:space="preserve"> </w:t>
+      </w:r>
+      <w:proofErr w:type="spellStart"/>
+      <w:r>
+        <w:rPr>
+          <w:sz w:val="20"/>
+          <w:szCs w:val="20"/>
+          <w:lang w:val="en-US"/>
+        </w:rPr>
+        <w:t>на</w:t>
+      </w:r>
+      <w:proofErr w:type="spellEnd"/>
+      <w:r>
+        <w:rPr>
+          <w:sz w:val="20"/>
+          <w:szCs w:val="20"/>
+          <w:lang w:val="en-US"/>
+        </w:rPr>
+        <w:t xml:space="preserve"> GitHub</w:t>
+      </w:r>
+    </w:p>
     <w:p/>
     <w:p/>
     <w:p/>
@@ -5415,6 +6526,23 @@
       </w:pPr>
       <w:r>
         <w:rPr>
+          <w:rFonts w:ascii="Times New Roman" w:eastAsia="Times New Roman" w:hAnsi="Times New Roman" w:cs="Times New Roman"/>
+          <w:sz w:val="24"/>
+          <w:szCs w:val="24"/>
+        </w:rPr>
+        <w:lastRenderedPageBreak/>
+        <w:t>Завдання №</w:t>
+      </w:r>
+      <w:r>
+        <w:rPr>
+          <w:rFonts w:ascii="Times New Roman" w:eastAsia="Times New Roman" w:hAnsi="Times New Roman" w:cs="Times New Roman"/>
+          <w:sz w:val="24"/>
+          <w:szCs w:val="24"/>
+        </w:rPr>
+        <w:t xml:space="preserve">3 </w:t>
+      </w:r>
+      <w:r>
+        <w:rPr>
           <w:rFonts w:ascii="Times New Roman" w:hAnsi="Times New Roman" w:cs="Times New Roman"/>
           <w:sz w:val="24"/>
           <w:szCs w:val="24"/>
@@ -5494,6 +6622,301 @@
           <w:szCs w:val="24"/>
         </w:rPr>
       </w:pPr>
+      <w:r>
+        <w:rPr>
+          <w:noProof/>
+        </w:rPr>
+        <mc:AlternateContent>
+          <mc:Choice Requires="wps">
+            <w:drawing>
+              <wp:anchor distT="0" distB="0" distL="114300" distR="114300" simplePos="0" relativeHeight="251664384" behindDoc="1" locked="0" layoutInCell="1" allowOverlap="1" wp14:anchorId="2F9C2521" wp14:editId="6F1D4BA5">
+                <wp:simplePos x="0" y="0"/>
+                <wp:positionH relativeFrom="column">
+                  <wp:posOffset>-3810</wp:posOffset>
+                </wp:positionH>
+                <wp:positionV relativeFrom="paragraph">
+                  <wp:posOffset>7880985</wp:posOffset>
+                </wp:positionV>
+                <wp:extent cx="3382010" cy="635"/>
+                <wp:effectExtent l="0" t="0" r="0" b="0"/>
+                <wp:wrapTight wrapText="bothSides">
+                  <wp:wrapPolygon edited="0">
+                    <wp:start x="0" y="0"/>
+                    <wp:lineTo x="0" y="21600"/>
+                    <wp:lineTo x="21600" y="21600"/>
+                    <wp:lineTo x="21600" y="0"/>
+                  </wp:wrapPolygon>
+                </wp:wrapTight>
+                <wp:docPr id="14" name="Надпись 14"/>
+                <wp:cNvGraphicFramePr/>
+                <a:graphic xmlns:a="http://schemas.openxmlformats.org/drawingml/2006/main">
+                  <a:graphicData uri="http://schemas.microsoft.com/office/word/2010/wordprocessingShape">
+                    <wps:wsp>
+                      <wps:cNvSpPr txBox="1"/>
+                      <wps:spPr>
+                        <a:xfrm>
+                          <a:off x="0" y="0"/>
+                          <a:ext cx="3382010" cy="635"/>
+                        </a:xfrm>
+                        <a:prstGeom prst="rect">
+                          <a:avLst/>
+                        </a:prstGeom>
+                        <a:solidFill>
+                          <a:prstClr val="white"/>
+                        </a:solidFill>
+                        <a:ln>
+                          <a:noFill/>
+                        </a:ln>
+                      </wps:spPr>
+                      <wps:txbx>
+                        <w:txbxContent>
+                          <w:p>
+                            <w:pPr>
+                              <w:pStyle w:val="af3"/>
+                              <w:rPr>
+                                <w:rFonts w:ascii="Times New Roman" w:eastAsia="Times New Roman" w:hAnsi="Times New Roman" w:cs="Times New Roman"/>
+                                <w:noProof/>
+                                <w:sz w:val="28"/>
+                                <w:szCs w:val="28"/>
+                              </w:rPr>
+                            </w:pPr>
+                            <w:r>
+                              <w:rPr>
+                                <w:sz w:val="20"/>
+                                <w:szCs w:val="20"/>
+                              </w:rPr>
+                              <w:t xml:space="preserve">Рисунок </w:t>
+                            </w:r>
+                            <w:r>
+                              <w:rPr>
+                                <w:sz w:val="20"/>
+                                <w:szCs w:val="20"/>
+                              </w:rPr>
+                              <w:fldChar w:fldCharType="begin"/>
+                            </w:r>
+                            <w:r>
+                              <w:rPr>
+                                <w:sz w:val="20"/>
+                                <w:szCs w:val="20"/>
+                              </w:rPr>
+                              <w:instrText xml:space="preserve"> SEQ Рисунок \* ARABIC </w:instrText>
+                            </w:r>
+                            <w:r>
+                              <w:rPr>
+                                <w:sz w:val="20"/>
+                                <w:szCs w:val="20"/>
+                              </w:rPr>
+                              <w:fldChar w:fldCharType="separate"/>
+                            </w:r>
+                            <w:r>
+                              <w:rPr>
+                                <w:noProof/>
+                                <w:sz w:val="20"/>
+                                <w:szCs w:val="20"/>
+                              </w:rPr>
+                              <w:t>5</w:t>
+                            </w:r>
+                            <w:r>
+                              <w:rPr>
+                                <w:sz w:val="20"/>
+                                <w:szCs w:val="20"/>
+                              </w:rPr>
+                              <w:fldChar w:fldCharType="end"/>
+                            </w:r>
+                            <w:r>
+                              <w:rPr>
+                                <w:sz w:val="20"/>
+                                <w:szCs w:val="20"/>
+                                <w:lang w:val="en-US"/>
+                              </w:rPr>
+                              <w:t xml:space="preserve">: </w:t>
+                            </w:r>
+                            <w:r>
+                              <w:rPr>
+                                <w:sz w:val="20"/>
+                                <w:szCs w:val="20"/>
+                              </w:rPr>
+                              <w:t xml:space="preserve">Налаштування </w:t>
+                            </w:r>
+                            <w:proofErr w:type="spellStart"/>
+                            <w:r>
+                              <w:rPr>
+                                <w:sz w:val="20"/>
+                                <w:szCs w:val="20"/>
+                              </w:rPr>
+                              <w:t>Visual</w:t>
+                            </w:r>
+                            <w:proofErr w:type="spellEnd"/>
+                            <w:r>
+                              <w:rPr>
+                                <w:sz w:val="20"/>
+                                <w:szCs w:val="20"/>
+                              </w:rPr>
+                              <w:t xml:space="preserve"> </w:t>
+                            </w:r>
+                            <w:proofErr w:type="spellStart"/>
+                            <w:r>
+                              <w:rPr>
+                                <w:sz w:val="20"/>
+                                <w:szCs w:val="20"/>
+                              </w:rPr>
+                              <w:t>Studio</w:t>
+                            </w:r>
+                            <w:proofErr w:type="spellEnd"/>
+                            <w:r>
+                              <w:rPr>
+                                <w:sz w:val="20"/>
+                                <w:szCs w:val="20"/>
+                              </w:rPr>
+                              <w:t xml:space="preserve"> </w:t>
+                            </w:r>
+                            <w:proofErr w:type="spellStart"/>
+                            <w:r>
+                              <w:rPr>
+                                <w:sz w:val="20"/>
+                                <w:szCs w:val="20"/>
+                              </w:rPr>
+                              <w:t>Code</w:t>
+                            </w:r>
+                            <w:proofErr w:type="spellEnd"/>
+                          </w:p>
+                        </w:txbxContent>
+                      </wps:txbx>
+                      <wps:bodyPr rot="0" spcFirstLastPara="0" vertOverflow="overflow" horzOverflow="overflow" vert="horz" wrap="square" lIns="0" tIns="0" rIns="0" bIns="0" numCol="1" spcCol="0" rtlCol="0" fromWordArt="0" anchor="t" anchorCtr="0" forceAA="0" compatLnSpc="1">
+                        <a:prstTxWarp prst="textNoShape">
+                          <a:avLst/>
+                        </a:prstTxWarp>
+                        <a:spAutoFit/>
+                      </wps:bodyPr>
+                    </wps:wsp>
+                  </a:graphicData>
+                </a:graphic>
+              </wp:anchor>
+            </w:drawing>
+          </mc:Choice>
+          <mc:Fallback>
+            <w:pict>
+              <v:shape w14:anchorId="2F9C2521" id="Надпись 14" o:spid="_x0000_s1027" type="#_x0000_t202" style="position:absolute;margin-left:-.3pt;margin-top:620.55pt;width:266.3pt;height:.05pt;z-index:-251652096;visibility:visible;mso-wrap-style:square;mso-wrap-distance-left:9pt;mso-wrap-distance-top:0;mso-wrap-distance-right:9pt;mso-wrap-distance-bottom:0;mso-position-horizontal:absolute;mso-position-horizontal-relative:text;mso-position-vertical:absolute;mso-position-vertical-relative:text;v-text-anchor:top" o:gfxdata="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" stroked="f">
+                <v:textbox style="mso-fit-shape-to-text:t" inset="0,0,0,0">
+                  <w:txbxContent>
+                    <w:p>
+                      <w:pPr>
+                        <w:pStyle w:val="af3"/>
+                        <w:rPr>
+                          <w:rFonts w:ascii="Times New Roman" w:eastAsia="Times New Roman" w:hAnsi="Times New Roman" w:cs="Times New Roman"/>
+                          <w:noProof/>
+                          <w:sz w:val="28"/>
+                          <w:szCs w:val="28"/>
+                        </w:rPr>
+                      </w:pPr>
+                      <w:r>
+                        <w:rPr>
+                          <w:sz w:val="20"/>
+                          <w:szCs w:val="20"/>
+                        </w:rPr>
+                        <w:t xml:space="preserve">Рисунок </w:t>
+                      </w:r>
+                      <w:r>
+                        <w:rPr>
+                          <w:sz w:val="20"/>
+                          <w:szCs w:val="20"/>
+                        </w:rPr>
+                        <w:fldChar w:fldCharType="begin"/>
+                      </w:r>
+                      <w:r>
+                        <w:rPr>
+                          <w:sz w:val="20"/>
+                          <w:szCs w:val="20"/>
+                        </w:rPr>
+                        <w:instrText xml:space="preserve"> SEQ Рисунок \* ARABIC </w:instrText>
+                      </w:r>
+                      <w:r>
+                        <w:rPr>
+                          <w:sz w:val="20"/>
+                          <w:szCs w:val="20"/>
+                        </w:rPr>
+                        <w:fldChar w:fldCharType="separate"/>
+                      </w:r>
+                      <w:r>
+                        <w:rPr>
+                          <w:noProof/>
+                          <w:sz w:val="20"/>
+                          <w:szCs w:val="20"/>
+                        </w:rPr>
+                        <w:t>5</w:t>
+                      </w:r>
+                      <w:r>
+                        <w:rPr>
+                          <w:sz w:val="20"/>
+                          <w:szCs w:val="20"/>
+                        </w:rPr>
+                        <w:fldChar w:fldCharType="end"/>
+                      </w:r>
+                      <w:r>
+                        <w:rPr>
+                          <w:sz w:val="20"/>
+                          <w:szCs w:val="20"/>
+                          <w:lang w:val="en-US"/>
+                        </w:rPr>
+                        <w:t xml:space="preserve">: </w:t>
+                      </w:r>
+                      <w:r>
+                        <w:rPr>
+                          <w:sz w:val="20"/>
+                          <w:szCs w:val="20"/>
+                        </w:rPr>
+                        <w:t xml:space="preserve">Налаштування </w:t>
+                      </w:r>
+                      <w:proofErr w:type="spellStart"/>
+                      <w:r>
+                        <w:rPr>
+                          <w:sz w:val="20"/>
+                          <w:szCs w:val="20"/>
+                        </w:rPr>
+                        <w:t>Visual</w:t>
+                      </w:r>
+                      <w:proofErr w:type="spellEnd"/>
+                      <w:r>
+                        <w:rPr>
+                          <w:sz w:val="20"/>
+                          <w:szCs w:val="20"/>
+                        </w:rPr>
+                        <w:t xml:space="preserve"> </w:t>
+                      </w:r>
+                      <w:proofErr w:type="spellStart"/>
+                      <w:r>
+                        <w:rPr>
+                          <w:sz w:val="20"/>
+                          <w:szCs w:val="20"/>
+                        </w:rPr>
+                        <w:t>Studio</w:t>
+                      </w:r>
+                      <w:proofErr w:type="spellEnd"/>
+                      <w:r>
+                        <w:rPr>
+                          <w:sz w:val="20"/>
+                          <w:szCs w:val="20"/>
+                        </w:rPr>
+                        <w:t xml:space="preserve"> </w:t>
+                      </w:r>
+                      <w:proofErr w:type="spellStart"/>
+                      <w:r>
+                        <w:rPr>
+                          <w:sz w:val="20"/>
+                          <w:szCs w:val="20"/>
+                        </w:rPr>
+                        <w:t>Code</w:t>
+                      </w:r>
+                      <w:proofErr w:type="spellEnd"/>
+                    </w:p>
+                  </w:txbxContent>
+                </v:textbox>
+                <w10:wrap type="tight"/>
+              </v:shape>
+            </w:pict>
+          </mc:Fallback>
+        </mc:AlternateContent>
+      </w:r>
       <w:r>
         <w:rPr>
           <w:rFonts w:ascii="Times New Roman" w:eastAsia="Times New Roman" w:hAnsi="Times New Roman" w:cs="Times New Roman"/>
@@ -5533,7 +6956,7 @@
                     <pic:cNvPicPr/>
                   </pic:nvPicPr>
                   <pic:blipFill>
-                    <a:blip r:embed="rId17">
+                    <a:blip r:embed="rId20">
                       <a:extLst>
                         <a:ext uri="{28A0092B-C50C-407E-A947-70E740481C1C}">
                           <a14:useLocalDpi xmlns:a14="http://schemas.microsoft.com/office/drawing/2010/main" val="0"/>
@@ -5769,12 +7192,31 @@
       <w:r>
         <w:rPr>
           <w:rFonts w:ascii="Times New Roman" w:eastAsia="Times New Roman" w:hAnsi="Times New Roman" w:cs="Times New Roman"/>
+          <w:color w:val="auto"/>
+          <w:sz w:val="24"/>
+          <w:szCs w:val="24"/>
+        </w:rPr>
+        <w:lastRenderedPageBreak/>
+        <w:t>Завдання №</w:t>
+      </w:r>
+      <w:r>
+        <w:rPr>
+          <w:rFonts w:ascii="Times New Roman" w:eastAsia="Times New Roman" w:hAnsi="Times New Roman" w:cs="Times New Roman"/>
+          <w:color w:val="auto"/>
+          <w:sz w:val="24"/>
+          <w:szCs w:val="24"/>
+          <w:lang w:val="ru-RU"/>
+        </w:rPr>
+        <w:t xml:space="preserve">4 </w:t>
+      </w:r>
+      <w:r>
+        <w:rPr>
+          <w:rFonts w:ascii="Times New Roman" w:eastAsia="Times New Roman" w:hAnsi="Times New Roman" w:cs="Times New Roman"/>
           <w:bCs/>
           <w:color w:val="000000"/>
           <w:sz w:val="24"/>
           <w:szCs w:val="24"/>
         </w:rPr>
-        <w:lastRenderedPageBreak/>
         <w:t xml:space="preserve">Дошка на </w:t>
       </w:r>
       <w:r>
@@ -5801,9 +7243,7 @@
     </w:p>
     <w:p>
       <w:pPr>
-        <w:rPr>
-          <w:lang w:val="en-US"/>
-        </w:rPr>
+        <w:keepNext/>
       </w:pPr>
       <w:r>
         <w:rPr>
@@ -5814,300 +7254,6 @@
             <wp:extent cx="6300470" cy="3543935"/>
             <wp:effectExtent l="0" t="0" r="5080" b="0"/>
             <wp:docPr id="8" name="Рисунок 8"/>
-            <wp:cNvGraphicFramePr>
-              <a:graphicFrameLocks xmlns:a="http://schemas.openxmlformats.org/drawingml/2006/main" noChangeAspect="1"/>
-            </wp:cNvGraphicFramePr>
-            <a:graphic xmlns:a="http://schemas.openxmlformats.org/drawingml/2006/main">
-              <a:graphicData uri="http://schemas.openxmlformats.org/drawingml/2006/picture">
-                <pic:pic xmlns:pic="http://schemas.openxmlformats.org/drawingml/2006/picture">
-                  <pic:nvPicPr>
-                    <pic:cNvPr id="1" name=""/>
-                    <pic:cNvPicPr/>
-                  </pic:nvPicPr>
-                  <pic:blipFill>
-                    <a:blip r:embed="rId18"/>
-                    <a:stretch>
-                      <a:fillRect/>
-                    </a:stretch>
-                  </pic:blipFill>
-                  <pic:spPr>
-                    <a:xfrm>
-                      <a:off x="0" y="0"/>
-                      <a:ext cx="6300470" cy="3543935"/>
-                    </a:xfrm>
-                    <a:prstGeom prst="rect">
-                      <a:avLst/>
-                    </a:prstGeom>
-                  </pic:spPr>
-                </pic:pic>
-              </a:graphicData>
-            </a:graphic>
-          </wp:inline>
-        </w:drawing>
-      </w:r>
-    </w:p>
-    <w:p>
-      <w:pPr>
-        <w:rPr>
-          <w:lang w:val="en-US"/>
-        </w:rPr>
-      </w:pPr>
-      <w:r>
-        <w:rPr>
-          <w:lang w:val="ru-RU"/>
-        </w:rPr>
-        <w:t xml:space="preserve">Аккаунт на </w:t>
-      </w:r>
-      <w:proofErr w:type="spellStart"/>
-      <w:r>
-        <w:rPr>
-          <w:lang w:val="en-US"/>
-        </w:rPr>
-        <w:t>Algotester</w:t>
-      </w:r>
-      <w:proofErr w:type="spellEnd"/>
-      <w:r>
-        <w:rPr>
-          <w:lang w:val="en-US"/>
-        </w:rPr>
-        <w:t>:</w:t>
-      </w:r>
-    </w:p>
-    <w:p>
-      <w:pPr>
-        <w:rPr>
-          <w:lang w:val="en-US"/>
-        </w:rPr>
-      </w:pPr>
-      <w:r>
-        <w:rPr>
-          <w:noProof/>
-        </w:rPr>
-        <w:drawing>
-          <wp:inline distT="0" distB="0" distL="0" distR="0" wp14:anchorId="5FA21582" wp14:editId="20EFBE65">
-            <wp:extent cx="6300470" cy="3543935"/>
-            <wp:effectExtent l="0" t="0" r="5080" b="0"/>
-            <wp:docPr id="9" name="Рисунок 9"/>
-            <wp:cNvGraphicFramePr>
-              <a:graphicFrameLocks xmlns:a="http://schemas.openxmlformats.org/drawingml/2006/main" noChangeAspect="1"/>
-            </wp:cNvGraphicFramePr>
-            <a:graphic xmlns:a="http://schemas.openxmlformats.org/drawingml/2006/main">
-              <a:graphicData uri="http://schemas.openxmlformats.org/drawingml/2006/picture">
-                <pic:pic xmlns:pic="http://schemas.openxmlformats.org/drawingml/2006/picture">
-                  <pic:nvPicPr>
-                    <pic:cNvPr id="1" name=""/>
-                    <pic:cNvPicPr/>
-                  </pic:nvPicPr>
-                  <pic:blipFill>
-                    <a:blip r:embed="rId19"/>
-                    <a:stretch>
-                      <a:fillRect/>
-                    </a:stretch>
-                  </pic:blipFill>
-                  <pic:spPr>
-                    <a:xfrm>
-                      <a:off x="0" y="0"/>
-                      <a:ext cx="6300470" cy="3543935"/>
-                    </a:xfrm>
-                    <a:prstGeom prst="rect">
-                      <a:avLst/>
-                    </a:prstGeom>
-                  </pic:spPr>
-                </pic:pic>
-              </a:graphicData>
-            </a:graphic>
-          </wp:inline>
-        </w:drawing>
-      </w:r>
-    </w:p>
-    <w:p/>
-    <w:p/>
-    <w:p>
-      <w:pPr>
-        <w:pStyle w:val="2"/>
-        <w:rPr>
-          <w:rFonts w:ascii="Times New Roman" w:eastAsia="Times New Roman" w:hAnsi="Times New Roman" w:cs="Times New Roman"/>
-          <w:b/>
-          <w:color w:val="000000"/>
-        </w:rPr>
-      </w:pPr>
-      <w:r>
-        <w:rPr>
-          <w:rFonts w:ascii="Times New Roman" w:eastAsia="Times New Roman" w:hAnsi="Times New Roman" w:cs="Times New Roman"/>
-          <w:b/>
-          <w:color w:val="000000"/>
-        </w:rPr>
-        <w:lastRenderedPageBreak/>
-        <w:t xml:space="preserve">4. </w:t>
-      </w:r>
-      <w:r>
-        <w:rPr>
-          <w:rFonts w:ascii="Times New Roman" w:eastAsia="Times New Roman" w:hAnsi="Times New Roman" w:cs="Times New Roman"/>
-          <w:b/>
-          <w:color w:val="000000"/>
-        </w:rPr>
-        <w:tab/>
-        <w:t>Код програм з посиланням на зовнішні ресурси:</w:t>
-      </w:r>
-    </w:p>
-    <w:p>
-      <w:pPr>
-        <w:rPr>
-          <w:rFonts w:ascii="Times New Roman" w:eastAsia="Times New Roman" w:hAnsi="Times New Roman" w:cs="Times New Roman"/>
-        </w:rPr>
-      </w:pPr>
-      <w:r>
-        <w:rPr>
-          <w:rFonts w:ascii="Times New Roman" w:eastAsia="Times New Roman" w:hAnsi="Times New Roman" w:cs="Times New Roman"/>
-        </w:rPr>
-        <w:t>Завдання №</w:t>
-      </w:r>
-      <w:r>
-        <w:rPr>
-          <w:rFonts w:ascii="Times New Roman" w:eastAsia="Times New Roman" w:hAnsi="Times New Roman" w:cs="Times New Roman"/>
-        </w:rPr>
-        <w:t xml:space="preserve">1 </w:t>
-      </w:r>
-      <w:r>
-        <w:rPr>
-          <w:rFonts w:ascii="Times New Roman" w:eastAsia="Times New Roman" w:hAnsi="Times New Roman" w:cs="Times New Roman"/>
-        </w:rPr>
-        <w:t xml:space="preserve">Деталі по програмі + Вставка з кодом з підписами до вставки. Посилання на файл програми у пул-запиті </w:t>
-      </w:r>
-      <w:proofErr w:type="spellStart"/>
-      <w:r>
-        <w:rPr>
-          <w:rFonts w:ascii="Times New Roman" w:eastAsia="Times New Roman" w:hAnsi="Times New Roman" w:cs="Times New Roman"/>
-        </w:rPr>
-        <w:t>GitHub</w:t>
-      </w:r>
-      <w:proofErr w:type="spellEnd"/>
-    </w:p>
-    <w:p>
-      <w:pPr>
-        <w:rPr>
-          <w:rFonts w:ascii="Times New Roman" w:eastAsia="Times New Roman" w:hAnsi="Times New Roman" w:cs="Times New Roman"/>
-          <w:lang w:val="ru-RU"/>
-        </w:rPr>
-      </w:pPr>
-      <w:r>
-        <w:rPr>
-          <w:rFonts w:ascii="Times New Roman" w:eastAsia="Times New Roman" w:hAnsi="Times New Roman" w:cs="Times New Roman"/>
-          <w:lang w:val="ru-RU"/>
-        </w:rPr>
-        <w:t xml:space="preserve">-Код </w:t>
-      </w:r>
-      <w:proofErr w:type="spellStart"/>
-      <w:r>
-        <w:rPr>
-          <w:rFonts w:ascii="Times New Roman" w:eastAsia="Times New Roman" w:hAnsi="Times New Roman" w:cs="Times New Roman"/>
-          <w:lang w:val="ru-RU"/>
-        </w:rPr>
-        <w:t>програми</w:t>
-      </w:r>
-      <w:proofErr w:type="spellEnd"/>
-      <w:r>
-        <w:rPr>
-          <w:rFonts w:ascii="Times New Roman" w:eastAsia="Times New Roman" w:hAnsi="Times New Roman" w:cs="Times New Roman"/>
-          <w:lang w:val="ru-RU"/>
-        </w:rPr>
-        <w:t xml:space="preserve"> №1:</w:t>
-      </w:r>
-    </w:p>
-    <w:p>
-      <w:pPr>
-        <w:rPr>
-          <w:rFonts w:ascii="Times New Roman" w:eastAsia="Times New Roman" w:hAnsi="Times New Roman" w:cs="Times New Roman"/>
-        </w:rPr>
-      </w:pPr>
-      <w:r>
-        <w:rPr>
-          <w:rFonts w:ascii="Times New Roman" w:eastAsia="Times New Roman" w:hAnsi="Times New Roman" w:cs="Times New Roman"/>
-          <w:noProof/>
-        </w:rPr>
-        <w:drawing>
-          <wp:inline distT="0" distB="0" distL="0" distR="0" wp14:anchorId="05DA0D96" wp14:editId="32DB08E8">
-            <wp:extent cx="3543300" cy="2583180"/>
-            <wp:effectExtent l="0" t="0" r="0" b="7620"/>
-            <wp:docPr id="2" name="Рисунок 2"/>
-            <wp:cNvGraphicFramePr>
-              <a:graphicFrameLocks xmlns:a="http://schemas.openxmlformats.org/drawingml/2006/main" noChangeAspect="1"/>
-            </wp:cNvGraphicFramePr>
-            <a:graphic xmlns:a="http://schemas.openxmlformats.org/drawingml/2006/main">
-              <a:graphicData uri="http://schemas.openxmlformats.org/drawingml/2006/picture">
-                <pic:pic xmlns:pic="http://schemas.openxmlformats.org/drawingml/2006/picture">
-                  <pic:nvPicPr>
-                    <pic:cNvPr id="1" name=""/>
-                    <pic:cNvPicPr/>
-                  </pic:nvPicPr>
-                  <pic:blipFill>
-                    <a:blip r:embed="rId20"/>
-                    <a:stretch>
-                      <a:fillRect/>
-                    </a:stretch>
-                  </pic:blipFill>
-                  <pic:spPr>
-                    <a:xfrm>
-                      <a:off x="0" y="0"/>
-                      <a:ext cx="3543808" cy="2583550"/>
-                    </a:xfrm>
-                    <a:prstGeom prst="rect">
-                      <a:avLst/>
-                    </a:prstGeom>
-                  </pic:spPr>
-                </pic:pic>
-              </a:graphicData>
-            </a:graphic>
-          </wp:inline>
-        </w:drawing>
-      </w:r>
-    </w:p>
-    <w:p>
-      <w:pPr>
-        <w:rPr>
-          <w:rFonts w:ascii="Times New Roman" w:eastAsia="Times New Roman" w:hAnsi="Times New Roman" w:cs="Times New Roman"/>
-          <w:lang w:val="ru-RU"/>
-        </w:rPr>
-      </w:pPr>
-      <w:r>
-        <w:rPr>
-          <w:rFonts w:ascii="Times New Roman" w:eastAsia="Times New Roman" w:hAnsi="Times New Roman" w:cs="Times New Roman"/>
-          <w:lang w:val="ru-RU"/>
-        </w:rPr>
-        <w:t xml:space="preserve">-Код </w:t>
-      </w:r>
-      <w:proofErr w:type="spellStart"/>
-      <w:r>
-        <w:rPr>
-          <w:rFonts w:ascii="Times New Roman" w:eastAsia="Times New Roman" w:hAnsi="Times New Roman" w:cs="Times New Roman"/>
-          <w:lang w:val="ru-RU"/>
-        </w:rPr>
-        <w:t>програми</w:t>
-      </w:r>
-      <w:proofErr w:type="spellEnd"/>
-      <w:r>
-        <w:rPr>
-          <w:rFonts w:ascii="Times New Roman" w:eastAsia="Times New Roman" w:hAnsi="Times New Roman" w:cs="Times New Roman"/>
-          <w:lang w:val="ru-RU"/>
-        </w:rPr>
-        <w:t xml:space="preserve"> №2:</w:t>
-      </w:r>
-    </w:p>
-    <w:p>
-      <w:pPr>
-        <w:rPr>
-          <w:rFonts w:ascii="Times New Roman" w:eastAsia="Times New Roman" w:hAnsi="Times New Roman" w:cs="Times New Roman"/>
-        </w:rPr>
-      </w:pPr>
-      <w:r>
-        <w:rPr>
-          <w:rFonts w:ascii="Times New Roman" w:eastAsia="Times New Roman" w:hAnsi="Times New Roman" w:cs="Times New Roman"/>
-        </w:rPr>
-        <w:drawing>
-          <wp:inline distT="0" distB="0" distL="0" distR="0" wp14:anchorId="16138A12" wp14:editId="45BA2B5D">
-            <wp:extent cx="6300470" cy="3175000"/>
-            <wp:effectExtent l="0" t="0" r="5080" b="6350"/>
-            <wp:docPr id="11" name="Рисунок 11"/>
             <wp:cNvGraphicFramePr>
               <a:graphicFrameLocks xmlns:a="http://schemas.openxmlformats.org/drawingml/2006/main" noChangeAspect="1"/>
             </wp:cNvGraphicFramePr>
@@ -6127,7 +7273,7 @@
                   <pic:spPr>
                     <a:xfrm>
                       <a:off x="0" y="0"/>
-                      <a:ext cx="6300470" cy="3175000"/>
+                      <a:ext cx="6300470" cy="3543935"/>
                     </a:xfrm>
                     <a:prstGeom prst="rect">
                       <a:avLst/>
@@ -6142,210 +7288,360 @@
     </w:p>
     <w:p>
       <w:pPr>
-        <w:rPr>
-          <w:rFonts w:ascii="Times New Roman" w:eastAsia="Times New Roman" w:hAnsi="Times New Roman" w:cs="Times New Roman"/>
-          <w:sz w:val="24"/>
-          <w:szCs w:val="24"/>
-        </w:rPr>
-      </w:pPr>
-      <w:r>
-        <w:rPr>
-          <w:rFonts w:ascii="Times New Roman" w:eastAsia="Times New Roman" w:hAnsi="Times New Roman" w:cs="Times New Roman"/>
-          <w:sz w:val="24"/>
-          <w:szCs w:val="24"/>
+        <w:pStyle w:val="af3"/>
+        <w:rPr>
+          <w:sz w:val="20"/>
+          <w:szCs w:val="20"/>
+        </w:rPr>
+      </w:pPr>
+      <w:r>
+        <w:rPr>
+          <w:sz w:val="20"/>
+          <w:szCs w:val="20"/>
+        </w:rPr>
+        <w:t xml:space="preserve">Рисунок </w:t>
+      </w:r>
+      <w:r>
+        <w:rPr>
+          <w:sz w:val="20"/>
+          <w:szCs w:val="20"/>
+        </w:rPr>
+        <w:fldChar w:fldCharType="begin"/>
+      </w:r>
+      <w:r>
+        <w:rPr>
+          <w:sz w:val="20"/>
+          <w:szCs w:val="20"/>
+        </w:rPr>
+        <w:instrText xml:space="preserve"> SEQ Рисунок \* ARABIC </w:instrText>
+      </w:r>
+      <w:r>
+        <w:rPr>
+          <w:sz w:val="20"/>
+          <w:szCs w:val="20"/>
+        </w:rPr>
+        <w:fldChar w:fldCharType="separate"/>
+      </w:r>
+      <w:r>
+        <w:rPr>
+          <w:noProof/>
+          <w:sz w:val="20"/>
+          <w:szCs w:val="20"/>
+        </w:rPr>
+        <w:t>6</w:t>
+      </w:r>
+      <w:r>
+        <w:rPr>
+          <w:sz w:val="20"/>
+          <w:szCs w:val="20"/>
+        </w:rPr>
+        <w:fldChar w:fldCharType="end"/>
+      </w:r>
+      <w:r>
+        <w:rPr>
+          <w:sz w:val="20"/>
+          <w:szCs w:val="20"/>
+        </w:rPr>
+        <w:t xml:space="preserve">: Дошка на </w:t>
+      </w:r>
+      <w:r>
+        <w:rPr>
+          <w:sz w:val="20"/>
+          <w:szCs w:val="20"/>
+          <w:lang w:val="en-US"/>
+        </w:rPr>
+        <w:t>Trello</w:t>
+      </w:r>
+    </w:p>
+    <w:p>
+      <w:pPr>
+        <w:rPr>
+          <w:rFonts w:ascii="Times New Roman" w:hAnsi="Times New Roman" w:cs="Times New Roman"/>
+          <w:sz w:val="24"/>
+          <w:szCs w:val="24"/>
+        </w:rPr>
+      </w:pPr>
+      <w:r>
+        <w:rPr>
+          <w:rFonts w:ascii="Times New Roman" w:eastAsia="Times New Roman" w:hAnsi="Times New Roman" w:cs="Times New Roman"/>
+          <w:sz w:val="24"/>
+          <w:szCs w:val="24"/>
+        </w:rPr>
+        <w:t>Завдання №</w:t>
+      </w:r>
+      <w:r>
+        <w:rPr>
+          <w:rFonts w:ascii="Times New Roman" w:eastAsia="Times New Roman" w:hAnsi="Times New Roman" w:cs="Times New Roman"/>
+          <w:sz w:val="24"/>
+          <w:szCs w:val="24"/>
+        </w:rPr>
+        <w:t xml:space="preserve">5 </w:t>
+      </w:r>
+      <w:r>
+        <w:rPr>
+          <w:rFonts w:ascii="Times New Roman" w:hAnsi="Times New Roman" w:cs="Times New Roman"/>
+          <w:sz w:val="24"/>
+          <w:szCs w:val="24"/>
+        </w:rPr>
+        <w:t xml:space="preserve">Аккаунт на </w:t>
+      </w:r>
+      <w:proofErr w:type="spellStart"/>
+      <w:r>
+        <w:rPr>
+          <w:rFonts w:ascii="Times New Roman" w:hAnsi="Times New Roman" w:cs="Times New Roman"/>
+          <w:sz w:val="24"/>
+          <w:szCs w:val="24"/>
+          <w:lang w:val="en-US"/>
+        </w:rPr>
+        <w:t>Algotester</w:t>
+      </w:r>
+      <w:proofErr w:type="spellEnd"/>
+      <w:r>
+        <w:rPr>
+          <w:rFonts w:ascii="Times New Roman" w:hAnsi="Times New Roman" w:cs="Times New Roman"/>
+          <w:sz w:val="24"/>
+          <w:szCs w:val="24"/>
+        </w:rPr>
+        <w:t>:</w:t>
+      </w:r>
+    </w:p>
+    <w:p>
+      <w:pPr>
+        <w:keepNext/>
+      </w:pPr>
+      <w:r>
+        <w:rPr>
+          <w:noProof/>
+        </w:rPr>
+        <w:drawing>
+          <wp:inline distT="0" distB="0" distL="0" distR="0" wp14:anchorId="5FA21582" wp14:editId="20EFBE65">
+            <wp:extent cx="6300470" cy="3543935"/>
+            <wp:effectExtent l="0" t="0" r="5080" b="0"/>
+            <wp:docPr id="9" name="Рисунок 9"/>
+            <wp:cNvGraphicFramePr>
+              <a:graphicFrameLocks xmlns:a="http://schemas.openxmlformats.org/drawingml/2006/main" noChangeAspect="1"/>
+            </wp:cNvGraphicFramePr>
+            <a:graphic xmlns:a="http://schemas.openxmlformats.org/drawingml/2006/main">
+              <a:graphicData uri="http://schemas.openxmlformats.org/drawingml/2006/picture">
+                <pic:pic xmlns:pic="http://schemas.openxmlformats.org/drawingml/2006/picture">
+                  <pic:nvPicPr>
+                    <pic:cNvPr id="1" name=""/>
+                    <pic:cNvPicPr/>
+                  </pic:nvPicPr>
+                  <pic:blipFill>
+                    <a:blip r:embed="rId22"/>
+                    <a:stretch>
+                      <a:fillRect/>
+                    </a:stretch>
+                  </pic:blipFill>
+                  <pic:spPr>
+                    <a:xfrm>
+                      <a:off x="0" y="0"/>
+                      <a:ext cx="6300470" cy="3543935"/>
+                    </a:xfrm>
+                    <a:prstGeom prst="rect">
+                      <a:avLst/>
+                    </a:prstGeom>
+                  </pic:spPr>
+                </pic:pic>
+              </a:graphicData>
+            </a:graphic>
+          </wp:inline>
+        </w:drawing>
+      </w:r>
+    </w:p>
+    <w:p>
+      <w:pPr>
+        <w:pStyle w:val="af3"/>
+        <w:rPr>
+          <w:sz w:val="20"/>
+          <w:szCs w:val="20"/>
+          <w:lang w:val="en-US"/>
+        </w:rPr>
+      </w:pPr>
+      <w:r>
+        <w:rPr>
+          <w:sz w:val="20"/>
+          <w:szCs w:val="20"/>
+        </w:rPr>
+        <w:t xml:space="preserve">Рисунок </w:t>
+      </w:r>
+      <w:r>
+        <w:rPr>
+          <w:sz w:val="20"/>
+          <w:szCs w:val="20"/>
+        </w:rPr>
+        <w:fldChar w:fldCharType="begin"/>
+      </w:r>
+      <w:r>
+        <w:rPr>
+          <w:sz w:val="20"/>
+          <w:szCs w:val="20"/>
+        </w:rPr>
+        <w:instrText xml:space="preserve"> SEQ Рисунок \* ARABIC </w:instrText>
+      </w:r>
+      <w:r>
+        <w:rPr>
+          <w:sz w:val="20"/>
+          <w:szCs w:val="20"/>
+        </w:rPr>
+        <w:fldChar w:fldCharType="separate"/>
+      </w:r>
+      <w:r>
+        <w:rPr>
+          <w:noProof/>
+          <w:sz w:val="20"/>
+          <w:szCs w:val="20"/>
+        </w:rPr>
+        <w:t>7</w:t>
+      </w:r>
+      <w:r>
+        <w:rPr>
+          <w:sz w:val="20"/>
+          <w:szCs w:val="20"/>
+        </w:rPr>
+        <w:fldChar w:fldCharType="end"/>
+      </w:r>
+      <w:r>
+        <w:rPr>
+          <w:sz w:val="20"/>
+          <w:szCs w:val="20"/>
+          <w:lang w:val="en-US"/>
+        </w:rPr>
+        <w:t xml:space="preserve">: </w:t>
+      </w:r>
+      <w:proofErr w:type="spellStart"/>
+      <w:r>
+        <w:rPr>
+          <w:sz w:val="20"/>
+          <w:szCs w:val="20"/>
+          <w:lang w:val="en-US"/>
+        </w:rPr>
+        <w:t>Аккаунт</w:t>
+      </w:r>
+      <w:proofErr w:type="spellEnd"/>
+      <w:r>
+        <w:rPr>
+          <w:sz w:val="20"/>
+          <w:szCs w:val="20"/>
+          <w:lang w:val="en-US"/>
         </w:rPr>
         <w:t xml:space="preserve"> </w:t>
       </w:r>
-      <w:r>
-        <w:rPr>
-          <w:rFonts w:ascii="Times New Roman" w:eastAsia="Times New Roman" w:hAnsi="Times New Roman" w:cs="Times New Roman"/>
-          <w:sz w:val="24"/>
-          <w:szCs w:val="24"/>
-        </w:rPr>
-        <w:t>Посилання на програм</w:t>
-      </w:r>
-      <w:r>
-        <w:rPr>
-          <w:rFonts w:ascii="Times New Roman" w:eastAsia="Times New Roman" w:hAnsi="Times New Roman" w:cs="Times New Roman"/>
-          <w:sz w:val="24"/>
-          <w:szCs w:val="24"/>
+      <w:proofErr w:type="spellStart"/>
+      <w:r>
+        <w:rPr>
+          <w:sz w:val="20"/>
+          <w:szCs w:val="20"/>
+          <w:lang w:val="en-US"/>
+        </w:rPr>
+        <w:t>на</w:t>
+      </w:r>
+      <w:proofErr w:type="spellEnd"/>
+      <w:r>
+        <w:rPr>
+          <w:sz w:val="20"/>
+          <w:szCs w:val="20"/>
+          <w:lang w:val="en-US"/>
+        </w:rPr>
+        <w:t xml:space="preserve"> </w:t>
+      </w:r>
+      <w:proofErr w:type="spellStart"/>
+      <w:r>
+        <w:rPr>
+          <w:sz w:val="20"/>
+          <w:szCs w:val="20"/>
+          <w:lang w:val="en-US"/>
+        </w:rPr>
+        <w:t>Algotester</w:t>
+      </w:r>
+      <w:proofErr w:type="spellEnd"/>
+    </w:p>
+    <w:p/>
+    <w:p/>
+    <w:p>
+      <w:pPr>
+        <w:pStyle w:val="2"/>
+        <w:rPr>
+          <w:rFonts w:ascii="Times New Roman" w:eastAsia="Times New Roman" w:hAnsi="Times New Roman" w:cs="Times New Roman"/>
+          <w:b/>
+          <w:color w:val="000000"/>
+        </w:rPr>
+      </w:pPr>
+      <w:r>
+        <w:rPr>
+          <w:rFonts w:ascii="Times New Roman" w:eastAsia="Times New Roman" w:hAnsi="Times New Roman" w:cs="Times New Roman"/>
+          <w:b/>
+          <w:color w:val="000000"/>
+        </w:rPr>
+        <w:lastRenderedPageBreak/>
+        <w:t xml:space="preserve">4. </w:t>
+      </w:r>
+      <w:r>
+        <w:rPr>
+          <w:rFonts w:ascii="Times New Roman" w:eastAsia="Times New Roman" w:hAnsi="Times New Roman" w:cs="Times New Roman"/>
+          <w:b/>
+          <w:color w:val="000000"/>
+        </w:rPr>
+        <w:tab/>
+        <w:t>Код програм з посиланням на зовнішні ресурси:</w:t>
+      </w:r>
+    </w:p>
+    <w:p>
+      <w:pPr>
+        <w:rPr>
+          <w:rFonts w:ascii="Times New Roman" w:eastAsia="Times New Roman" w:hAnsi="Times New Roman" w:cs="Times New Roman"/>
           <w:lang w:val="ru-RU"/>
         </w:rPr>
-        <w:t>и</w:t>
-      </w:r>
-      <w:r>
-        <w:rPr>
-          <w:rFonts w:ascii="Times New Roman" w:eastAsia="Times New Roman" w:hAnsi="Times New Roman" w:cs="Times New Roman"/>
-          <w:sz w:val="24"/>
-          <w:szCs w:val="24"/>
-        </w:rPr>
-        <w:t xml:space="preserve"> в </w:t>
-      </w:r>
-      <w:proofErr w:type="spellStart"/>
-      <w:r>
-        <w:rPr>
-          <w:rFonts w:ascii="Times New Roman" w:eastAsia="Times New Roman" w:hAnsi="Times New Roman" w:cs="Times New Roman"/>
-          <w:sz w:val="24"/>
-          <w:szCs w:val="24"/>
-        </w:rPr>
-        <w:t>GitHub</w:t>
-      </w:r>
-      <w:proofErr w:type="spellEnd"/>
-      <w:r>
-        <w:rPr>
-          <w:rFonts w:ascii="Times New Roman" w:eastAsia="Times New Roman" w:hAnsi="Times New Roman" w:cs="Times New Roman"/>
-          <w:sz w:val="24"/>
-          <w:szCs w:val="24"/>
-        </w:rPr>
-        <w:t xml:space="preserve">: </w:t>
-      </w:r>
-      <w:hyperlink r:id="rId22" w:history="1">
-        <w:r>
-          <w:rPr>
-            <w:rStyle w:val="ae"/>
-            <w:rFonts w:ascii="Times New Roman" w:eastAsia="Times New Roman" w:hAnsi="Times New Roman" w:cs="Times New Roman"/>
-            <w:sz w:val="24"/>
-            <w:szCs w:val="24"/>
-          </w:rPr>
-          <w:t>https://github.com/Zimnov1/Repo/tree/main/Epic%201%20Program</w:t>
-        </w:r>
-      </w:hyperlink>
-    </w:p>
-    <w:p>
-      <w:pPr>
-        <w:rPr>
-          <w:rFonts w:ascii="Times New Roman" w:eastAsia="Times New Roman" w:hAnsi="Times New Roman" w:cs="Times New Roman"/>
-          <w:sz w:val="24"/>
-          <w:szCs w:val="24"/>
-        </w:rPr>
-      </w:pPr>
-    </w:p>
-    <w:p>
-      <w:pPr>
-        <w:pStyle w:val="2"/>
-        <w:rPr>
-          <w:rFonts w:ascii="Times New Roman" w:eastAsia="Times New Roman" w:hAnsi="Times New Roman" w:cs="Times New Roman"/>
-          <w:b/>
-          <w:color w:val="000000"/>
-        </w:rPr>
-      </w:pPr>
-    </w:p>
-    <w:p/>
-    <w:p>
-      <w:pPr>
-        <w:pStyle w:val="2"/>
-        <w:rPr>
-          <w:rFonts w:ascii="Times New Roman" w:eastAsia="Times New Roman" w:hAnsi="Times New Roman" w:cs="Times New Roman"/>
-          <w:b/>
-          <w:color w:val="000000"/>
-        </w:rPr>
-      </w:pPr>
-      <w:r>
-        <w:rPr>
-          <w:rFonts w:ascii="Times New Roman" w:eastAsia="Times New Roman" w:hAnsi="Times New Roman" w:cs="Times New Roman"/>
-          <w:b/>
-          <w:color w:val="000000"/>
-        </w:rPr>
-        <w:lastRenderedPageBreak/>
-        <w:t>5.</w:t>
-      </w:r>
-      <w:r>
-        <w:rPr>
-          <w:rFonts w:ascii="Times New Roman" w:eastAsia="Times New Roman" w:hAnsi="Times New Roman" w:cs="Times New Roman"/>
-          <w:b/>
-          <w:color w:val="000000"/>
-        </w:rPr>
-        <w:tab/>
-        <w:t>Результати виконання завдань, тестування та фактично затрачений час:</w:t>
-      </w:r>
-    </w:p>
-    <w:p>
-      <w:pPr>
-        <w:rPr>
-          <w:rFonts w:ascii="Times New Roman" w:eastAsia="Times New Roman" w:hAnsi="Times New Roman" w:cs="Times New Roman"/>
-          <w:sz w:val="24"/>
-          <w:szCs w:val="24"/>
-        </w:rPr>
-      </w:pPr>
-      <w:r>
-        <w:rPr>
-          <w:rFonts w:ascii="Times New Roman" w:eastAsia="Times New Roman" w:hAnsi="Times New Roman" w:cs="Times New Roman"/>
-          <w:sz w:val="24"/>
-          <w:szCs w:val="24"/>
+      </w:pPr>
+      <w:r>
+        <w:rPr>
+          <w:rFonts w:ascii="Times New Roman" w:eastAsia="Times New Roman" w:hAnsi="Times New Roman" w:cs="Times New Roman"/>
         </w:rPr>
         <w:t>Завдання №</w:t>
       </w:r>
       <w:r>
         <w:rPr>
           <w:rFonts w:ascii="Times New Roman" w:eastAsia="Times New Roman" w:hAnsi="Times New Roman" w:cs="Times New Roman"/>
-          <w:sz w:val="24"/>
-          <w:szCs w:val="24"/>
         </w:rPr>
         <w:t>1</w:t>
       </w:r>
       <w:r>
         <w:rPr>
           <w:rFonts w:ascii="Times New Roman" w:eastAsia="Times New Roman" w:hAnsi="Times New Roman" w:cs="Times New Roman"/>
-          <w:sz w:val="24"/>
-          <w:szCs w:val="24"/>
-        </w:rPr>
-        <w:t xml:space="preserve"> Деталі по виконанню і тестуванню програми </w:t>
-      </w:r>
-    </w:p>
-    <w:p>
-      <w:pPr>
-        <w:rPr>
-          <w:rFonts w:ascii="Times New Roman" w:eastAsia="Times New Roman" w:hAnsi="Times New Roman" w:cs="Times New Roman"/>
-          <w:sz w:val="24"/>
-          <w:szCs w:val="24"/>
-        </w:rPr>
-      </w:pPr>
-      <w:r>
-        <w:rPr>
-          <w:rFonts w:ascii="Times New Roman" w:eastAsia="Times New Roman" w:hAnsi="Times New Roman" w:cs="Times New Roman"/>
-          <w:sz w:val="24"/>
-          <w:szCs w:val="24"/>
-        </w:rPr>
-        <w:t>Результат виконання програми</w:t>
-      </w:r>
-      <w:r>
-        <w:rPr>
-          <w:rFonts w:ascii="Times New Roman" w:eastAsia="Times New Roman" w:hAnsi="Times New Roman" w:cs="Times New Roman"/>
-          <w:sz w:val="24"/>
-          <w:szCs w:val="24"/>
           <w:lang w:val="ru-RU"/>
         </w:rPr>
-        <w:t xml:space="preserve"> №1</w:t>
-      </w:r>
-      <w:r>
-        <w:rPr>
-          <w:rFonts w:ascii="Times New Roman" w:eastAsia="Times New Roman" w:hAnsi="Times New Roman" w:cs="Times New Roman"/>
-          <w:sz w:val="24"/>
-          <w:szCs w:val="24"/>
+        <w:t xml:space="preserve"> </w:t>
+      </w:r>
+      <w:r>
+        <w:rPr>
+          <w:rFonts w:ascii="Times New Roman" w:eastAsia="Times New Roman" w:hAnsi="Times New Roman" w:cs="Times New Roman"/>
+          <w:lang w:val="en-US"/>
+        </w:rPr>
+        <w:t>First Program</w:t>
+      </w:r>
+      <w:r>
+        <w:rPr>
+          <w:rFonts w:ascii="Times New Roman" w:eastAsia="Times New Roman" w:hAnsi="Times New Roman" w:cs="Times New Roman"/>
+          <w:lang w:val="ru-RU"/>
         </w:rPr>
         <w:t>:</w:t>
       </w:r>
     </w:p>
     <w:p>
       <w:pPr>
-        <w:rPr>
-          <w:rFonts w:ascii="Times New Roman" w:eastAsia="Times New Roman" w:hAnsi="Times New Roman" w:cs="Times New Roman"/>
-          <w:sz w:val="24"/>
-          <w:szCs w:val="24"/>
-        </w:rPr>
+        <w:keepNext/>
       </w:pPr>
       <w:r>
         <w:rPr>
           <w:rFonts w:ascii="Times New Roman" w:eastAsia="Times New Roman" w:hAnsi="Times New Roman" w:cs="Times New Roman"/>
           <w:noProof/>
-          <w:sz w:val="24"/>
-          <w:szCs w:val="24"/>
         </w:rPr>
         <w:drawing>
-          <wp:inline distT="0" distB="0" distL="0" distR="0" wp14:anchorId="111DCA00" wp14:editId="3EDB1A7F">
-            <wp:extent cx="2324424" cy="409632"/>
-            <wp:effectExtent l="0" t="0" r="0" b="9525"/>
-            <wp:docPr id="7" name="Рисунок 7"/>
+          <wp:inline distT="0" distB="0" distL="0" distR="0" wp14:anchorId="05DA0D96" wp14:editId="32DB08E8">
+            <wp:extent cx="3543300" cy="2583180"/>
+            <wp:effectExtent l="0" t="0" r="0" b="7620"/>
+            <wp:docPr id="2" name="Рисунок 2"/>
             <wp:cNvGraphicFramePr>
               <a:graphicFrameLocks xmlns:a="http://schemas.openxmlformats.org/drawingml/2006/main" noChangeAspect="1"/>
             </wp:cNvGraphicFramePr>
@@ -6365,7 +7661,7 @@
                   <pic:spPr>
                     <a:xfrm>
                       <a:off x="0" y="0"/>
-                      <a:ext cx="2324424" cy="409632"/>
+                      <a:ext cx="3543808" cy="2583550"/>
                     </a:xfrm>
                     <a:prstGeom prst="rect">
                       <a:avLst/>
@@ -6380,150 +7676,135 @@
     </w:p>
     <w:p>
       <w:pPr>
-        <w:rPr>
-          <w:rFonts w:ascii="Times New Roman" w:eastAsia="Times New Roman" w:hAnsi="Times New Roman" w:cs="Times New Roman"/>
-          <w:sz w:val="24"/>
-          <w:szCs w:val="24"/>
-        </w:rPr>
-      </w:pPr>
-      <w:r>
-        <w:rPr>
-          <w:rFonts w:ascii="Times New Roman" w:eastAsia="Times New Roman" w:hAnsi="Times New Roman" w:cs="Times New Roman"/>
-          <w:sz w:val="24"/>
-          <w:szCs w:val="24"/>
-        </w:rPr>
-        <w:t>Деталі по виконанню:</w:t>
-      </w:r>
-    </w:p>
-    <w:p>
-      <w:pPr>
-        <w:numPr>
-          <w:ilvl w:val="0"/>
-          <w:numId w:val="2"/>
-        </w:numPr>
-        <w:pBdr>
-          <w:top w:val="nil"/>
-          <w:left w:val="nil"/>
-          <w:bottom w:val="nil"/>
-          <w:right w:val="nil"/>
-          <w:between w:val="nil"/>
-        </w:pBdr>
-        <w:spacing w:after="0" w:line="240" w:lineRule="auto"/>
-        <w:rPr>
-          <w:rFonts w:ascii="Times New Roman" w:eastAsia="Times New Roman" w:hAnsi="Times New Roman" w:cs="Times New Roman"/>
-          <w:color w:val="000000"/>
-          <w:sz w:val="24"/>
-          <w:szCs w:val="24"/>
-        </w:rPr>
-      </w:pPr>
-      <w:r>
-        <w:rPr>
-          <w:rFonts w:ascii="Times New Roman" w:eastAsia="Times New Roman" w:hAnsi="Times New Roman" w:cs="Times New Roman"/>
-          <w:color w:val="000000"/>
-          <w:sz w:val="24"/>
-          <w:szCs w:val="24"/>
-        </w:rPr>
-        <w:t xml:space="preserve">Для програми була використана бібліотека </w:t>
-      </w:r>
-      <w:proofErr w:type="spellStart"/>
-      <w:r>
-        <w:rPr>
-          <w:rFonts w:ascii="Times New Roman" w:eastAsia="Times New Roman" w:hAnsi="Times New Roman" w:cs="Times New Roman"/>
-          <w:color w:val="000000"/>
-          <w:sz w:val="24"/>
-          <w:szCs w:val="24"/>
-        </w:rPr>
-        <w:t>string</w:t>
-      </w:r>
-      <w:proofErr w:type="spellEnd"/>
-    </w:p>
-    <w:p>
-      <w:pPr>
-        <w:rPr>
-          <w:rFonts w:ascii="Times New Roman" w:eastAsia="Times New Roman" w:hAnsi="Times New Roman" w:cs="Times New Roman"/>
-          <w:sz w:val="24"/>
-          <w:szCs w:val="24"/>
-        </w:rPr>
-      </w:pPr>
-      <w:r>
-        <w:rPr>
-          <w:rFonts w:ascii="Times New Roman" w:eastAsia="Times New Roman" w:hAnsi="Times New Roman" w:cs="Times New Roman"/>
-          <w:sz w:val="24"/>
-          <w:szCs w:val="24"/>
-        </w:rPr>
-        <w:t>Час затрачений на виконання завдання</w:t>
-      </w:r>
-      <w:r>
-        <w:rPr>
-          <w:rFonts w:ascii="Times New Roman" w:eastAsia="Times New Roman" w:hAnsi="Times New Roman" w:cs="Times New Roman"/>
-          <w:sz w:val="24"/>
-          <w:szCs w:val="24"/>
-        </w:rPr>
-        <w:t>: 10 хвилин</w:t>
-      </w:r>
-    </w:p>
-    <w:p>
-      <w:pPr>
-        <w:rPr>
-          <w:rFonts w:ascii="Times New Roman" w:eastAsia="Times New Roman" w:hAnsi="Times New Roman" w:cs="Times New Roman"/>
-          <w:sz w:val="24"/>
-          <w:szCs w:val="24"/>
-        </w:rPr>
-      </w:pPr>
-      <w:r>
-        <w:rPr>
-          <w:rFonts w:ascii="Times New Roman" w:eastAsia="Times New Roman" w:hAnsi="Times New Roman" w:cs="Times New Roman"/>
-          <w:sz w:val="24"/>
-          <w:szCs w:val="24"/>
-        </w:rPr>
-        <w:t>Результат виконання програми</w:t>
-      </w:r>
-      <w:r>
-        <w:rPr>
-          <w:rFonts w:ascii="Times New Roman" w:eastAsia="Times New Roman" w:hAnsi="Times New Roman" w:cs="Times New Roman"/>
-          <w:sz w:val="24"/>
-          <w:szCs w:val="24"/>
-          <w:lang w:val="ru-RU"/>
-        </w:rPr>
-        <w:t xml:space="preserve"> №</w:t>
-      </w:r>
-      <w:r>
-        <w:rPr>
-          <w:rFonts w:ascii="Times New Roman" w:eastAsia="Times New Roman" w:hAnsi="Times New Roman" w:cs="Times New Roman"/>
-          <w:sz w:val="24"/>
-          <w:szCs w:val="24"/>
-          <w:lang w:val="ru-RU"/>
-        </w:rPr>
-        <w:t>2</w:t>
-      </w:r>
-      <w:r>
-        <w:rPr>
-          <w:rFonts w:ascii="Times New Roman" w:eastAsia="Times New Roman" w:hAnsi="Times New Roman" w:cs="Times New Roman"/>
-          <w:sz w:val="24"/>
-          <w:szCs w:val="24"/>
+        <w:pStyle w:val="af3"/>
+        <w:rPr>
+          <w:rFonts w:ascii="Times New Roman" w:eastAsia="Times New Roman" w:hAnsi="Times New Roman" w:cs="Times New Roman"/>
+          <w:sz w:val="20"/>
+          <w:szCs w:val="20"/>
+        </w:rPr>
+      </w:pPr>
+      <w:r>
+        <w:rPr>
+          <w:sz w:val="20"/>
+          <w:szCs w:val="20"/>
+        </w:rPr>
+        <w:t xml:space="preserve">Рисунок </w:t>
+      </w:r>
+      <w:r>
+        <w:rPr>
+          <w:sz w:val="20"/>
+          <w:szCs w:val="20"/>
+        </w:rPr>
+        <w:fldChar w:fldCharType="begin"/>
+      </w:r>
+      <w:r>
+        <w:rPr>
+          <w:sz w:val="20"/>
+          <w:szCs w:val="20"/>
+        </w:rPr>
+        <w:instrText xml:space="preserve"> SEQ Рисунок \* ARABIC </w:instrText>
+      </w:r>
+      <w:r>
+        <w:rPr>
+          <w:sz w:val="20"/>
+          <w:szCs w:val="20"/>
+        </w:rPr>
+        <w:fldChar w:fldCharType="separate"/>
+      </w:r>
+      <w:r>
+        <w:rPr>
+          <w:noProof/>
+          <w:sz w:val="20"/>
+          <w:szCs w:val="20"/>
+        </w:rPr>
+        <w:t>8</w:t>
+      </w:r>
+      <w:r>
+        <w:rPr>
+          <w:sz w:val="20"/>
+          <w:szCs w:val="20"/>
+        </w:rPr>
+        <w:fldChar w:fldCharType="end"/>
+      </w:r>
+      <w:r>
+        <w:rPr>
+          <w:sz w:val="20"/>
+          <w:szCs w:val="20"/>
+        </w:rPr>
+        <w:t>: Код першої програми</w:t>
+      </w:r>
+    </w:p>
+    <w:p>
+      <w:pPr>
+        <w:rPr>
+          <w:rFonts w:ascii="Times New Roman" w:eastAsia="Times New Roman" w:hAnsi="Times New Roman" w:cs="Times New Roman"/>
+        </w:rPr>
+      </w:pPr>
+      <w:r>
+        <w:rPr>
+          <w:rFonts w:ascii="Times New Roman" w:eastAsia="Times New Roman" w:hAnsi="Times New Roman" w:cs="Times New Roman"/>
+        </w:rPr>
+        <w:t>Завдання</w:t>
+      </w:r>
+      <w:r>
+        <w:rPr>
+          <w:rFonts w:ascii="Times New Roman" w:eastAsia="Times New Roman" w:hAnsi="Times New Roman" w:cs="Times New Roman"/>
+        </w:rPr>
+        <w:t xml:space="preserve"> </w:t>
+      </w:r>
+      <w:r>
+        <w:rPr>
+          <w:rFonts w:ascii="Times New Roman" w:eastAsia="Times New Roman" w:hAnsi="Times New Roman" w:cs="Times New Roman"/>
+        </w:rPr>
+        <w:t>№2</w:t>
+      </w:r>
+      <w:r>
+        <w:rPr>
+          <w:rFonts w:ascii="Times New Roman" w:eastAsia="Times New Roman" w:hAnsi="Times New Roman" w:cs="Times New Roman"/>
+        </w:rPr>
+        <w:t xml:space="preserve"> </w:t>
+      </w:r>
+      <w:r>
+        <w:rPr>
+          <w:rFonts w:ascii="Times New Roman" w:eastAsia="Times New Roman" w:hAnsi="Times New Roman" w:cs="Times New Roman"/>
+          <w:lang w:val="en-US"/>
+        </w:rPr>
+        <w:t>Practice</w:t>
+      </w:r>
+      <w:r>
+        <w:rPr>
+          <w:rFonts w:ascii="Times New Roman" w:eastAsia="Times New Roman" w:hAnsi="Times New Roman" w:cs="Times New Roman"/>
+        </w:rPr>
+        <w:t xml:space="preserve"> </w:t>
+      </w:r>
+      <w:r>
+        <w:rPr>
+          <w:rFonts w:ascii="Times New Roman" w:eastAsia="Times New Roman" w:hAnsi="Times New Roman" w:cs="Times New Roman"/>
+          <w:lang w:val="en-US"/>
+        </w:rPr>
+        <w:t>Program</w:t>
+      </w:r>
+      <w:r>
+        <w:rPr>
+          <w:rFonts w:ascii="Times New Roman" w:eastAsia="Times New Roman" w:hAnsi="Times New Roman" w:cs="Times New Roman"/>
         </w:rPr>
         <w:t>:</w:t>
       </w:r>
     </w:p>
     <w:p>
       <w:pPr>
-        <w:rPr>
-          <w:rFonts w:ascii="Times New Roman" w:eastAsia="Times New Roman" w:hAnsi="Times New Roman" w:cs="Times New Roman"/>
-          <w:sz w:val="24"/>
-          <w:szCs w:val="24"/>
-        </w:rPr>
-      </w:pPr>
-      <w:r>
-        <w:rPr>
-          <w:rFonts w:ascii="Times New Roman" w:eastAsia="Times New Roman" w:hAnsi="Times New Roman" w:cs="Times New Roman"/>
-          <w:sz w:val="24"/>
-          <w:szCs w:val="24"/>
+        <w:keepNext/>
+      </w:pPr>
+      <w:r>
+        <w:rPr>
+          <w:rFonts w:ascii="Times New Roman" w:eastAsia="Times New Roman" w:hAnsi="Times New Roman" w:cs="Times New Roman"/>
+          <w:noProof/>
         </w:rPr>
         <w:drawing>
-          <wp:inline distT="0" distB="0" distL="0" distR="0" wp14:anchorId="67300916" wp14:editId="298F1D81">
-            <wp:extent cx="6300470" cy="943610"/>
-            <wp:effectExtent l="0" t="0" r="5080" b="8890"/>
-            <wp:docPr id="12" name="Рисунок 12"/>
+          <wp:inline distT="0" distB="0" distL="0" distR="0" wp14:anchorId="16138A12" wp14:editId="45BA2B5D">
+            <wp:extent cx="6300470" cy="3175000"/>
+            <wp:effectExtent l="0" t="0" r="5080" b="6350"/>
+            <wp:docPr id="11" name="Рисунок 11"/>
             <wp:cNvGraphicFramePr>
               <a:graphicFrameLocks xmlns:a="http://schemas.openxmlformats.org/drawingml/2006/main" noChangeAspect="1"/>
             </wp:cNvGraphicFramePr>
@@ -6543,7 +7824,7 @@
                   <pic:spPr>
                     <a:xfrm>
                       <a:off x="0" y="0"/>
-                      <a:ext cx="6300470" cy="943610"/>
+                      <a:ext cx="6300470" cy="3175000"/>
                     </a:xfrm>
                     <a:prstGeom prst="rect">
                       <a:avLst/>
@@ -6555,6 +7836,482 @@
           </wp:inline>
         </w:drawing>
       </w:r>
+    </w:p>
+    <w:p>
+      <w:pPr>
+        <w:pStyle w:val="af3"/>
+        <w:rPr>
+          <w:rFonts w:ascii="Times New Roman" w:eastAsia="Times New Roman" w:hAnsi="Times New Roman" w:cs="Times New Roman"/>
+          <w:sz w:val="20"/>
+          <w:szCs w:val="20"/>
+        </w:rPr>
+      </w:pPr>
+      <w:r>
+        <w:rPr>
+          <w:sz w:val="20"/>
+          <w:szCs w:val="20"/>
+        </w:rPr>
+        <w:t xml:space="preserve">Рисунок </w:t>
+      </w:r>
+      <w:r>
+        <w:rPr>
+          <w:sz w:val="20"/>
+          <w:szCs w:val="20"/>
+        </w:rPr>
+        <w:fldChar w:fldCharType="begin"/>
+      </w:r>
+      <w:r>
+        <w:rPr>
+          <w:sz w:val="20"/>
+          <w:szCs w:val="20"/>
+        </w:rPr>
+        <w:instrText xml:space="preserve"> SEQ Рисунок \* ARABIC </w:instrText>
+      </w:r>
+      <w:r>
+        <w:rPr>
+          <w:sz w:val="20"/>
+          <w:szCs w:val="20"/>
+        </w:rPr>
+        <w:fldChar w:fldCharType="separate"/>
+      </w:r>
+      <w:r>
+        <w:rPr>
+          <w:noProof/>
+          <w:sz w:val="20"/>
+          <w:szCs w:val="20"/>
+        </w:rPr>
+        <w:t>9</w:t>
+      </w:r>
+      <w:r>
+        <w:rPr>
+          <w:sz w:val="20"/>
+          <w:szCs w:val="20"/>
+        </w:rPr>
+        <w:fldChar w:fldCharType="end"/>
+      </w:r>
+      <w:r>
+        <w:rPr>
+          <w:sz w:val="20"/>
+          <w:szCs w:val="20"/>
+          <w:lang w:val="ru-RU"/>
+        </w:rPr>
+        <w:t xml:space="preserve">: </w:t>
+      </w:r>
+      <w:r>
+        <w:rPr>
+          <w:sz w:val="20"/>
+          <w:szCs w:val="20"/>
+          <w:lang w:val="ru-RU"/>
+        </w:rPr>
+        <w:t>Код</w:t>
+      </w:r>
+      <w:r>
+        <w:rPr>
+          <w:sz w:val="20"/>
+          <w:szCs w:val="20"/>
+          <w:lang w:val="ru-RU"/>
+        </w:rPr>
+        <w:t xml:space="preserve"> </w:t>
+      </w:r>
+      <w:proofErr w:type="spellStart"/>
+      <w:r>
+        <w:rPr>
+          <w:sz w:val="20"/>
+          <w:szCs w:val="20"/>
+          <w:lang w:val="ru-RU"/>
+        </w:rPr>
+        <w:t>програми</w:t>
+      </w:r>
+      <w:proofErr w:type="spellEnd"/>
+      <w:r>
+        <w:rPr>
+          <w:sz w:val="20"/>
+          <w:szCs w:val="20"/>
+          <w:lang w:val="ru-RU"/>
+        </w:rPr>
+        <w:t xml:space="preserve"> </w:t>
+      </w:r>
+      <w:proofErr w:type="spellStart"/>
+      <w:r>
+        <w:rPr>
+          <w:sz w:val="20"/>
+          <w:szCs w:val="20"/>
+          <w:lang w:val="ru-RU"/>
+        </w:rPr>
+        <w:t>практичної</w:t>
+      </w:r>
+      <w:proofErr w:type="spellEnd"/>
+      <w:r>
+        <w:rPr>
+          <w:sz w:val="20"/>
+          <w:szCs w:val="20"/>
+          <w:lang w:val="ru-RU"/>
+        </w:rPr>
+        <w:t xml:space="preserve"> </w:t>
+      </w:r>
+      <w:proofErr w:type="spellStart"/>
+      <w:r>
+        <w:rPr>
+          <w:sz w:val="20"/>
+          <w:szCs w:val="20"/>
+          <w:lang w:val="ru-RU"/>
+        </w:rPr>
+        <w:t>роботи</w:t>
+      </w:r>
+      <w:proofErr w:type="spellEnd"/>
+    </w:p>
+    <w:p>
+      <w:pPr>
+        <w:rPr>
+          <w:rFonts w:ascii="Times New Roman" w:eastAsia="Times New Roman" w:hAnsi="Times New Roman" w:cs="Times New Roman"/>
+          <w:sz w:val="24"/>
+          <w:szCs w:val="24"/>
+        </w:rPr>
+      </w:pPr>
+      <w:r>
+        <w:rPr>
+          <w:rFonts w:ascii="Times New Roman" w:eastAsia="Times New Roman" w:hAnsi="Times New Roman" w:cs="Times New Roman"/>
+          <w:sz w:val="24"/>
+          <w:szCs w:val="24"/>
+        </w:rPr>
+        <w:t xml:space="preserve"> </w:t>
+      </w:r>
+      <w:r>
+        <w:rPr>
+          <w:rFonts w:ascii="Times New Roman" w:eastAsia="Times New Roman" w:hAnsi="Times New Roman" w:cs="Times New Roman"/>
+          <w:sz w:val="24"/>
+          <w:szCs w:val="24"/>
+        </w:rPr>
+        <w:t>Посилання на програм</w:t>
+      </w:r>
+      <w:r>
+        <w:rPr>
+          <w:rFonts w:ascii="Times New Roman" w:eastAsia="Times New Roman" w:hAnsi="Times New Roman" w:cs="Times New Roman"/>
+          <w:sz w:val="24"/>
+          <w:szCs w:val="24"/>
+          <w:lang w:val="ru-RU"/>
+        </w:rPr>
+        <w:t>и</w:t>
+      </w:r>
+      <w:r>
+        <w:rPr>
+          <w:rFonts w:ascii="Times New Roman" w:eastAsia="Times New Roman" w:hAnsi="Times New Roman" w:cs="Times New Roman"/>
+          <w:sz w:val="24"/>
+          <w:szCs w:val="24"/>
+        </w:rPr>
+        <w:t xml:space="preserve"> в </w:t>
+      </w:r>
+      <w:proofErr w:type="spellStart"/>
+      <w:r>
+        <w:rPr>
+          <w:rFonts w:ascii="Times New Roman" w:eastAsia="Times New Roman" w:hAnsi="Times New Roman" w:cs="Times New Roman"/>
+          <w:sz w:val="24"/>
+          <w:szCs w:val="24"/>
+        </w:rPr>
+        <w:t>GitHub</w:t>
+      </w:r>
+      <w:proofErr w:type="spellEnd"/>
+      <w:r>
+        <w:rPr>
+          <w:rFonts w:ascii="Times New Roman" w:eastAsia="Times New Roman" w:hAnsi="Times New Roman" w:cs="Times New Roman"/>
+          <w:sz w:val="24"/>
+          <w:szCs w:val="24"/>
+        </w:rPr>
+        <w:t xml:space="preserve">: </w:t>
+      </w:r>
+      <w:hyperlink r:id="rId25" w:history="1">
+        <w:r>
+          <w:rPr>
+            <w:rStyle w:val="ae"/>
+            <w:rFonts w:ascii="Times New Roman" w:eastAsia="Times New Roman" w:hAnsi="Times New Roman" w:cs="Times New Roman"/>
+            <w:sz w:val="24"/>
+            <w:szCs w:val="24"/>
+          </w:rPr>
+          <w:t>https://github.com/Zimnov1/Repo/tree/main/Epic%201%20Program</w:t>
+        </w:r>
+      </w:hyperlink>
+    </w:p>
+    <w:p>
+      <w:pPr>
+        <w:rPr>
+          <w:rFonts w:ascii="Times New Roman" w:eastAsia="Times New Roman" w:hAnsi="Times New Roman" w:cs="Times New Roman"/>
+          <w:sz w:val="24"/>
+          <w:szCs w:val="24"/>
+        </w:rPr>
+      </w:pPr>
+    </w:p>
+    <w:p>
+      <w:pPr>
+        <w:pStyle w:val="2"/>
+        <w:rPr>
+          <w:rFonts w:ascii="Times New Roman" w:eastAsia="Times New Roman" w:hAnsi="Times New Roman" w:cs="Times New Roman"/>
+          <w:b/>
+          <w:color w:val="000000"/>
+        </w:rPr>
+      </w:pPr>
+    </w:p>
+    <w:p/>
+    <w:p>
+      <w:bookmarkStart w:id="0" w:name="_GoBack"/>
+      <w:bookmarkEnd w:id="0"/>
+    </w:p>
+    <w:p>
+      <w:pPr>
+        <w:pStyle w:val="2"/>
+        <w:rPr>
+          <w:rFonts w:ascii="Times New Roman" w:eastAsia="Times New Roman" w:hAnsi="Times New Roman" w:cs="Times New Roman"/>
+          <w:b/>
+          <w:color w:val="000000"/>
+        </w:rPr>
+      </w:pPr>
+      <w:r>
+        <w:rPr>
+          <w:rFonts w:ascii="Times New Roman" w:eastAsia="Times New Roman" w:hAnsi="Times New Roman" w:cs="Times New Roman"/>
+          <w:b/>
+          <w:color w:val="000000"/>
+        </w:rPr>
+        <w:lastRenderedPageBreak/>
+        <w:t>5.</w:t>
+      </w:r>
+      <w:r>
+        <w:rPr>
+          <w:rFonts w:ascii="Times New Roman" w:eastAsia="Times New Roman" w:hAnsi="Times New Roman" w:cs="Times New Roman"/>
+          <w:b/>
+          <w:color w:val="000000"/>
+        </w:rPr>
+        <w:tab/>
+        <w:t>Результати виконання завдань, тестування та фактично затрачений час:</w:t>
+      </w:r>
+    </w:p>
+    <w:p>
+      <w:pPr>
+        <w:rPr>
+          <w:rFonts w:ascii="Times New Roman" w:eastAsia="Times New Roman" w:hAnsi="Times New Roman" w:cs="Times New Roman"/>
+          <w:sz w:val="24"/>
+          <w:szCs w:val="24"/>
+        </w:rPr>
+      </w:pPr>
+      <w:r>
+        <w:rPr>
+          <w:rFonts w:ascii="Times New Roman" w:eastAsia="Times New Roman" w:hAnsi="Times New Roman" w:cs="Times New Roman"/>
+          <w:sz w:val="24"/>
+          <w:szCs w:val="24"/>
+        </w:rPr>
+        <w:t>Завдання №</w:t>
+      </w:r>
+      <w:r>
+        <w:rPr>
+          <w:rFonts w:ascii="Times New Roman" w:eastAsia="Times New Roman" w:hAnsi="Times New Roman" w:cs="Times New Roman"/>
+          <w:sz w:val="24"/>
+          <w:szCs w:val="24"/>
+        </w:rPr>
+        <w:t>1</w:t>
+      </w:r>
+      <w:r>
+        <w:rPr>
+          <w:rFonts w:ascii="Times New Roman" w:eastAsia="Times New Roman" w:hAnsi="Times New Roman" w:cs="Times New Roman"/>
+          <w:sz w:val="24"/>
+          <w:szCs w:val="24"/>
+        </w:rPr>
+        <w:t xml:space="preserve"> </w:t>
+      </w:r>
+      <w:r>
+        <w:rPr>
+          <w:rFonts w:ascii="Times New Roman" w:eastAsia="Times New Roman" w:hAnsi="Times New Roman" w:cs="Times New Roman"/>
+          <w:sz w:val="24"/>
+          <w:szCs w:val="24"/>
+        </w:rPr>
+        <w:t xml:space="preserve">Результат виконання </w:t>
+      </w:r>
+      <w:r>
+        <w:rPr>
+          <w:rFonts w:ascii="Times New Roman" w:eastAsia="Times New Roman" w:hAnsi="Times New Roman" w:cs="Times New Roman"/>
+          <w:sz w:val="24"/>
+          <w:szCs w:val="24"/>
+          <w:lang w:val="en-US"/>
+        </w:rPr>
+        <w:t>First</w:t>
+      </w:r>
+      <w:r>
+        <w:rPr>
+          <w:rFonts w:ascii="Times New Roman" w:eastAsia="Times New Roman" w:hAnsi="Times New Roman" w:cs="Times New Roman"/>
+          <w:sz w:val="24"/>
+          <w:szCs w:val="24"/>
+        </w:rPr>
+        <w:t xml:space="preserve"> </w:t>
+      </w:r>
+      <w:r>
+        <w:rPr>
+          <w:rFonts w:ascii="Times New Roman" w:eastAsia="Times New Roman" w:hAnsi="Times New Roman" w:cs="Times New Roman"/>
+          <w:sz w:val="24"/>
+          <w:szCs w:val="24"/>
+          <w:lang w:val="en-US"/>
+        </w:rPr>
+        <w:t>Program</w:t>
+      </w:r>
+      <w:r>
+        <w:rPr>
+          <w:rFonts w:ascii="Times New Roman" w:eastAsia="Times New Roman" w:hAnsi="Times New Roman" w:cs="Times New Roman"/>
+          <w:sz w:val="24"/>
+          <w:szCs w:val="24"/>
+        </w:rPr>
+        <w:t>:</w:t>
+      </w:r>
+    </w:p>
+    <w:p>
+      <w:pPr>
+        <w:keepNext/>
+      </w:pPr>
+      <w:r>
+        <w:rPr>
+          <w:rFonts w:ascii="Times New Roman" w:eastAsia="Times New Roman" w:hAnsi="Times New Roman" w:cs="Times New Roman"/>
+          <w:noProof/>
+          <w:sz w:val="24"/>
+          <w:szCs w:val="24"/>
+        </w:rPr>
+        <w:drawing>
+          <wp:inline distT="0" distB="0" distL="0" distR="0" wp14:anchorId="111DCA00" wp14:editId="3EDB1A7F">
+            <wp:extent cx="2324424" cy="409632"/>
+            <wp:effectExtent l="0" t="0" r="0" b="9525"/>
+            <wp:docPr id="7" name="Рисунок 7"/>
+            <wp:cNvGraphicFramePr>
+              <a:graphicFrameLocks xmlns:a="http://schemas.openxmlformats.org/drawingml/2006/main" noChangeAspect="1"/>
+            </wp:cNvGraphicFramePr>
+            <a:graphic xmlns:a="http://schemas.openxmlformats.org/drawingml/2006/main">
+              <a:graphicData uri="http://schemas.openxmlformats.org/drawingml/2006/picture">
+                <pic:pic xmlns:pic="http://schemas.openxmlformats.org/drawingml/2006/picture">
+                  <pic:nvPicPr>
+                    <pic:cNvPr id="1" name=""/>
+                    <pic:cNvPicPr/>
+                  </pic:nvPicPr>
+                  <pic:blipFill>
+                    <a:blip r:embed="rId26"/>
+                    <a:stretch>
+                      <a:fillRect/>
+                    </a:stretch>
+                  </pic:blipFill>
+                  <pic:spPr>
+                    <a:xfrm>
+                      <a:off x="0" y="0"/>
+                      <a:ext cx="2324424" cy="409632"/>
+                    </a:xfrm>
+                    <a:prstGeom prst="rect">
+                      <a:avLst/>
+                    </a:prstGeom>
+                  </pic:spPr>
+                </pic:pic>
+              </a:graphicData>
+            </a:graphic>
+          </wp:inline>
+        </w:drawing>
+      </w:r>
+    </w:p>
+    <w:p>
+      <w:pPr>
+        <w:pStyle w:val="af3"/>
+        <w:rPr>
+          <w:rFonts w:ascii="Times New Roman" w:eastAsia="Times New Roman" w:hAnsi="Times New Roman" w:cs="Times New Roman"/>
+          <w:sz w:val="28"/>
+          <w:szCs w:val="28"/>
+        </w:rPr>
+      </w:pPr>
+      <w:r>
+        <w:rPr>
+          <w:sz w:val="20"/>
+          <w:szCs w:val="20"/>
+        </w:rPr>
+        <w:t xml:space="preserve">Рисунок </w:t>
+      </w:r>
+      <w:r>
+        <w:rPr>
+          <w:sz w:val="20"/>
+          <w:szCs w:val="20"/>
+        </w:rPr>
+        <w:fldChar w:fldCharType="begin"/>
+      </w:r>
+      <w:r>
+        <w:rPr>
+          <w:sz w:val="20"/>
+          <w:szCs w:val="20"/>
+        </w:rPr>
+        <w:instrText xml:space="preserve"> SEQ Рисунок \* ARABIC </w:instrText>
+      </w:r>
+      <w:r>
+        <w:rPr>
+          <w:sz w:val="20"/>
+          <w:szCs w:val="20"/>
+        </w:rPr>
+        <w:fldChar w:fldCharType="separate"/>
+      </w:r>
+      <w:r>
+        <w:rPr>
+          <w:noProof/>
+          <w:sz w:val="20"/>
+          <w:szCs w:val="20"/>
+        </w:rPr>
+        <w:t>10</w:t>
+      </w:r>
+      <w:r>
+        <w:rPr>
+          <w:sz w:val="20"/>
+          <w:szCs w:val="20"/>
+        </w:rPr>
+        <w:fldChar w:fldCharType="end"/>
+      </w:r>
+      <w:r>
+        <w:rPr>
+          <w:sz w:val="20"/>
+          <w:szCs w:val="20"/>
+          <w:lang w:val="ru-RU"/>
+        </w:rPr>
+        <w:t xml:space="preserve">: Результат </w:t>
+      </w:r>
+      <w:proofErr w:type="spellStart"/>
+      <w:r>
+        <w:rPr>
+          <w:sz w:val="20"/>
+          <w:szCs w:val="20"/>
+          <w:lang w:val="ru-RU"/>
+        </w:rPr>
+        <w:t>виконання</w:t>
+      </w:r>
+      <w:proofErr w:type="spellEnd"/>
+      <w:r>
+        <w:rPr>
+          <w:sz w:val="20"/>
+          <w:szCs w:val="20"/>
+          <w:lang w:val="ru-RU"/>
+        </w:rPr>
+        <w:t xml:space="preserve"> </w:t>
+      </w:r>
+      <w:proofErr w:type="spellStart"/>
+      <w:r>
+        <w:rPr>
+          <w:sz w:val="20"/>
+          <w:szCs w:val="20"/>
+          <w:lang w:val="ru-RU"/>
+        </w:rPr>
+        <w:t>першої</w:t>
+      </w:r>
+      <w:proofErr w:type="spellEnd"/>
+      <w:r>
+        <w:rPr>
+          <w:sz w:val="20"/>
+          <w:szCs w:val="20"/>
+          <w:lang w:val="ru-RU"/>
+        </w:rPr>
+        <w:t xml:space="preserve"> </w:t>
+      </w:r>
+      <w:proofErr w:type="spellStart"/>
+      <w:r>
+        <w:rPr>
+          <w:sz w:val="20"/>
+          <w:szCs w:val="20"/>
+          <w:lang w:val="ru-RU"/>
+        </w:rPr>
+        <w:t>програми</w:t>
+      </w:r>
+      <w:proofErr w:type="spellEnd"/>
     </w:p>
     <w:p>
       <w:pPr>
@@ -6610,8 +8367,348 @@
           <w:color w:val="000000"/>
           <w:sz w:val="24"/>
           <w:szCs w:val="24"/>
+        </w:rPr>
+        <w:t>string</w:t>
+      </w:r>
+      <w:proofErr w:type="spellEnd"/>
+    </w:p>
+    <w:p>
+      <w:pPr>
+        <w:rPr>
+          <w:rFonts w:ascii="Times New Roman" w:eastAsia="Times New Roman" w:hAnsi="Times New Roman" w:cs="Times New Roman"/>
+          <w:sz w:val="24"/>
+          <w:szCs w:val="24"/>
+        </w:rPr>
+      </w:pPr>
+      <w:r>
+        <w:rPr>
+          <w:rFonts w:ascii="Times New Roman" w:eastAsia="Times New Roman" w:hAnsi="Times New Roman" w:cs="Times New Roman"/>
+          <w:sz w:val="24"/>
+          <w:szCs w:val="24"/>
+        </w:rPr>
+        <w:t>Час затрачений на виконання завдання</w:t>
+      </w:r>
+      <w:r>
+        <w:rPr>
+          <w:rFonts w:ascii="Times New Roman" w:eastAsia="Times New Roman" w:hAnsi="Times New Roman" w:cs="Times New Roman"/>
+          <w:sz w:val="24"/>
+          <w:szCs w:val="24"/>
+        </w:rPr>
+        <w:t>: 10 хвилин</w:t>
+      </w:r>
+    </w:p>
+    <w:p>
+      <w:pPr>
+        <w:rPr>
+          <w:rFonts w:ascii="Times New Roman" w:eastAsia="Times New Roman" w:hAnsi="Times New Roman" w:cs="Times New Roman"/>
+          <w:sz w:val="24"/>
+          <w:szCs w:val="24"/>
+        </w:rPr>
+      </w:pPr>
+      <w:r>
+        <w:rPr>
+          <w:rFonts w:ascii="Times New Roman" w:eastAsia="Times New Roman" w:hAnsi="Times New Roman" w:cs="Times New Roman"/>
+          <w:sz w:val="24"/>
+          <w:szCs w:val="24"/>
+        </w:rPr>
+        <w:t xml:space="preserve">Завдання </w:t>
+      </w:r>
+      <w:r>
+        <w:rPr>
+          <w:rFonts w:ascii="Times New Roman" w:eastAsia="Times New Roman" w:hAnsi="Times New Roman" w:cs="Times New Roman"/>
+          <w:sz w:val="24"/>
+          <w:szCs w:val="24"/>
+        </w:rPr>
+        <w:t>№2</w:t>
+      </w:r>
+      <w:r>
+        <w:rPr>
+          <w:rFonts w:ascii="Times New Roman" w:eastAsia="Times New Roman" w:hAnsi="Times New Roman" w:cs="Times New Roman"/>
+          <w:sz w:val="24"/>
+          <w:szCs w:val="24"/>
+        </w:rPr>
+        <w:t xml:space="preserve"> </w:t>
+      </w:r>
+      <w:r>
+        <w:rPr>
+          <w:rFonts w:ascii="Times New Roman" w:eastAsia="Times New Roman" w:hAnsi="Times New Roman" w:cs="Times New Roman"/>
+          <w:sz w:val="24"/>
+          <w:szCs w:val="24"/>
+        </w:rPr>
+        <w:t>Результат виконання</w:t>
+      </w:r>
+      <w:r>
+        <w:rPr>
+          <w:rFonts w:ascii="Times New Roman" w:eastAsia="Times New Roman" w:hAnsi="Times New Roman" w:cs="Times New Roman"/>
+          <w:sz w:val="24"/>
+          <w:szCs w:val="24"/>
+        </w:rPr>
+        <w:t xml:space="preserve"> </w:t>
+      </w:r>
+      <w:r>
+        <w:rPr>
+          <w:rFonts w:ascii="Times New Roman" w:eastAsia="Times New Roman" w:hAnsi="Times New Roman" w:cs="Times New Roman"/>
+          <w:sz w:val="24"/>
+          <w:szCs w:val="24"/>
           <w:lang w:val="en-US"/>
         </w:rPr>
+        <w:t>Practice</w:t>
+      </w:r>
+      <w:r>
+        <w:rPr>
+          <w:rFonts w:ascii="Times New Roman" w:eastAsia="Times New Roman" w:hAnsi="Times New Roman" w:cs="Times New Roman"/>
+          <w:sz w:val="24"/>
+          <w:szCs w:val="24"/>
+        </w:rPr>
+        <w:t xml:space="preserve"> </w:t>
+      </w:r>
+      <w:r>
+        <w:rPr>
+          <w:rFonts w:ascii="Times New Roman" w:eastAsia="Times New Roman" w:hAnsi="Times New Roman" w:cs="Times New Roman"/>
+          <w:sz w:val="24"/>
+          <w:szCs w:val="24"/>
+          <w:lang w:val="en-US"/>
+        </w:rPr>
+        <w:t>Program</w:t>
+      </w:r>
+      <w:r>
+        <w:rPr>
+          <w:rFonts w:ascii="Times New Roman" w:eastAsia="Times New Roman" w:hAnsi="Times New Roman" w:cs="Times New Roman"/>
+          <w:sz w:val="24"/>
+          <w:szCs w:val="24"/>
+        </w:rPr>
+        <w:t>:</w:t>
+      </w:r>
+    </w:p>
+    <w:p>
+      <w:pPr>
+        <w:keepNext/>
+      </w:pPr>
+      <w:r>
+        <w:rPr>
+          <w:rFonts w:ascii="Times New Roman" w:eastAsia="Times New Roman" w:hAnsi="Times New Roman" w:cs="Times New Roman"/>
+          <w:noProof/>
+          <w:sz w:val="24"/>
+          <w:szCs w:val="24"/>
+        </w:rPr>
+        <w:drawing>
+          <wp:inline distT="0" distB="0" distL="0" distR="0" wp14:anchorId="67300916" wp14:editId="298F1D81">
+            <wp:extent cx="6300470" cy="943610"/>
+            <wp:effectExtent l="0" t="0" r="5080" b="8890"/>
+            <wp:docPr id="12" name="Рисунок 12"/>
+            <wp:cNvGraphicFramePr>
+              <a:graphicFrameLocks xmlns:a="http://schemas.openxmlformats.org/drawingml/2006/main" noChangeAspect="1"/>
+            </wp:cNvGraphicFramePr>
+            <a:graphic xmlns:a="http://schemas.openxmlformats.org/drawingml/2006/main">
+              <a:graphicData uri="http://schemas.openxmlformats.org/drawingml/2006/picture">
+                <pic:pic xmlns:pic="http://schemas.openxmlformats.org/drawingml/2006/picture">
+                  <pic:nvPicPr>
+                    <pic:cNvPr id="1" name=""/>
+                    <pic:cNvPicPr/>
+                  </pic:nvPicPr>
+                  <pic:blipFill>
+                    <a:blip r:embed="rId27"/>
+                    <a:stretch>
+                      <a:fillRect/>
+                    </a:stretch>
+                  </pic:blipFill>
+                  <pic:spPr>
+                    <a:xfrm>
+                      <a:off x="0" y="0"/>
+                      <a:ext cx="6300470" cy="943610"/>
+                    </a:xfrm>
+                    <a:prstGeom prst="rect">
+                      <a:avLst/>
+                    </a:prstGeom>
+                  </pic:spPr>
+                </pic:pic>
+              </a:graphicData>
+            </a:graphic>
+          </wp:inline>
+        </w:drawing>
+      </w:r>
+    </w:p>
+    <w:p>
+      <w:pPr>
+        <w:pStyle w:val="af3"/>
+        <w:rPr>
+          <w:rFonts w:ascii="Times New Roman" w:eastAsia="Times New Roman" w:hAnsi="Times New Roman" w:cs="Times New Roman"/>
+          <w:sz w:val="28"/>
+          <w:szCs w:val="28"/>
+        </w:rPr>
+      </w:pPr>
+      <w:r>
+        <w:rPr>
+          <w:sz w:val="20"/>
+          <w:szCs w:val="20"/>
+        </w:rPr>
+        <w:t xml:space="preserve">Рисунок </w:t>
+      </w:r>
+      <w:r>
+        <w:rPr>
+          <w:sz w:val="20"/>
+          <w:szCs w:val="20"/>
+        </w:rPr>
+        <w:fldChar w:fldCharType="begin"/>
+      </w:r>
+      <w:r>
+        <w:rPr>
+          <w:sz w:val="20"/>
+          <w:szCs w:val="20"/>
+        </w:rPr>
+        <w:instrText xml:space="preserve"> SEQ Рисунок \* ARABIC </w:instrText>
+      </w:r>
+      <w:r>
+        <w:rPr>
+          <w:sz w:val="20"/>
+          <w:szCs w:val="20"/>
+        </w:rPr>
+        <w:fldChar w:fldCharType="separate"/>
+      </w:r>
+      <w:r>
+        <w:rPr>
+          <w:noProof/>
+          <w:sz w:val="20"/>
+          <w:szCs w:val="20"/>
+        </w:rPr>
+        <w:t>11</w:t>
+      </w:r>
+      <w:r>
+        <w:rPr>
+          <w:sz w:val="20"/>
+          <w:szCs w:val="20"/>
+        </w:rPr>
+        <w:fldChar w:fldCharType="end"/>
+      </w:r>
+      <w:r>
+        <w:rPr>
+          <w:sz w:val="20"/>
+          <w:szCs w:val="20"/>
+          <w:lang w:val="ru-RU"/>
+        </w:rPr>
+        <w:t xml:space="preserve">: Результат </w:t>
+      </w:r>
+      <w:proofErr w:type="spellStart"/>
+      <w:r>
+        <w:rPr>
+          <w:sz w:val="20"/>
+          <w:szCs w:val="20"/>
+          <w:lang w:val="ru-RU"/>
+        </w:rPr>
+        <w:t>виконання</w:t>
+      </w:r>
+      <w:proofErr w:type="spellEnd"/>
+      <w:r>
+        <w:rPr>
+          <w:sz w:val="20"/>
+          <w:szCs w:val="20"/>
+          <w:lang w:val="ru-RU"/>
+        </w:rPr>
+        <w:t xml:space="preserve"> </w:t>
+      </w:r>
+      <w:proofErr w:type="spellStart"/>
+      <w:r>
+        <w:rPr>
+          <w:sz w:val="20"/>
+          <w:szCs w:val="20"/>
+          <w:lang w:val="ru-RU"/>
+        </w:rPr>
+        <w:t>програми</w:t>
+      </w:r>
+      <w:proofErr w:type="spellEnd"/>
+      <w:r>
+        <w:rPr>
+          <w:sz w:val="20"/>
+          <w:szCs w:val="20"/>
+          <w:lang w:val="ru-RU"/>
+        </w:rPr>
+        <w:t xml:space="preserve"> </w:t>
+      </w:r>
+      <w:proofErr w:type="spellStart"/>
+      <w:r>
+        <w:rPr>
+          <w:sz w:val="20"/>
+          <w:szCs w:val="20"/>
+          <w:lang w:val="ru-RU"/>
+        </w:rPr>
+        <w:t>практичної</w:t>
+      </w:r>
+      <w:proofErr w:type="spellEnd"/>
+      <w:r>
+        <w:rPr>
+          <w:sz w:val="20"/>
+          <w:szCs w:val="20"/>
+          <w:lang w:val="ru-RU"/>
+        </w:rPr>
+        <w:t xml:space="preserve"> </w:t>
+      </w:r>
+      <w:proofErr w:type="spellStart"/>
+      <w:r>
+        <w:rPr>
+          <w:sz w:val="20"/>
+          <w:szCs w:val="20"/>
+          <w:lang w:val="ru-RU"/>
+        </w:rPr>
+        <w:t>програми</w:t>
+      </w:r>
+      <w:proofErr w:type="spellEnd"/>
+    </w:p>
+    <w:p>
+      <w:pPr>
+        <w:rPr>
+          <w:rFonts w:ascii="Times New Roman" w:eastAsia="Times New Roman" w:hAnsi="Times New Roman" w:cs="Times New Roman"/>
+          <w:sz w:val="24"/>
+          <w:szCs w:val="24"/>
+        </w:rPr>
+      </w:pPr>
+      <w:r>
+        <w:rPr>
+          <w:rFonts w:ascii="Times New Roman" w:eastAsia="Times New Roman" w:hAnsi="Times New Roman" w:cs="Times New Roman"/>
+          <w:sz w:val="24"/>
+          <w:szCs w:val="24"/>
+        </w:rPr>
+        <w:t>Деталі по виконанню:</w:t>
+      </w:r>
+    </w:p>
+    <w:p>
+      <w:pPr>
+        <w:numPr>
+          <w:ilvl w:val="0"/>
+          <w:numId w:val="2"/>
+        </w:numPr>
+        <w:pBdr>
+          <w:top w:val="nil"/>
+          <w:left w:val="nil"/>
+          <w:bottom w:val="nil"/>
+          <w:right w:val="nil"/>
+          <w:between w:val="nil"/>
+        </w:pBdr>
+        <w:spacing w:after="0" w:line="240" w:lineRule="auto"/>
+        <w:rPr>
+          <w:rFonts w:ascii="Times New Roman" w:eastAsia="Times New Roman" w:hAnsi="Times New Roman" w:cs="Times New Roman"/>
+          <w:color w:val="000000"/>
+          <w:sz w:val="24"/>
+          <w:szCs w:val="24"/>
+        </w:rPr>
+      </w:pPr>
+      <w:r>
+        <w:rPr>
+          <w:rFonts w:ascii="Times New Roman" w:eastAsia="Times New Roman" w:hAnsi="Times New Roman" w:cs="Times New Roman"/>
+          <w:color w:val="000000"/>
+          <w:sz w:val="24"/>
+          <w:szCs w:val="24"/>
+        </w:rPr>
+        <w:t xml:space="preserve">Для програми була використана бібліотека </w:t>
+      </w:r>
+      <w:proofErr w:type="spellStart"/>
+      <w:r>
+        <w:rPr>
+          <w:rFonts w:ascii="Times New Roman" w:eastAsia="Times New Roman" w:hAnsi="Times New Roman" w:cs="Times New Roman"/>
+          <w:color w:val="000000"/>
+          <w:sz w:val="24"/>
+          <w:szCs w:val="24"/>
+          <w:lang w:val="en-US"/>
+        </w:rPr>
         <w:t>cmath</w:t>
       </w:r>
       <w:proofErr w:type="spellEnd"/>
@@ -6634,7 +8731,7 @@
           <w:szCs w:val="24"/>
           <w:lang w:val="ru-RU"/>
         </w:rPr>
-        <w:t>використагння</w:t>
+        <w:t>використання</w:t>
       </w:r>
       <w:proofErr w:type="spellEnd"/>
       <w:r>
@@ -7113,12 +9210,12 @@
           <w:szCs w:val="24"/>
           <w:lang w:val="en-US"/>
         </w:rPr>
-        <w:t>https://github.com/artificial-intelligence-department/ai_programming_playground/pull/56</w:t>
+        <w:t>https://github.com/artificial-intelligence-department/ai_programming_playground/pull/196</w:t>
       </w:r>
     </w:p>
     <w:sectPr>
-      <w:footerReference w:type="default" r:id="rId25"/>
-      <w:footerReference w:type="first" r:id="rId26"/>
+      <w:footerReference w:type="default" r:id="rId28"/>
+      <w:footerReference w:type="first" r:id="rId29"/>
       <w:pgSz w:w="11906" w:h="16838"/>
       <w:pgMar w:top="1134" w:right="850" w:bottom="1134" w:left="1134" w:header="708" w:footer="708" w:gutter="0"/>
       <w:pgNumType w:start="1"/>
@@ -8590,6 +10687,66 @@
       <w:shd w:val="clear" w:color="auto" w:fill="E1DFDD"/>
     </w:rPr>
   </w:style>
+  <w:style w:type="paragraph" w:styleId="af0">
+    <w:name w:val="footnote text"/>
+    <w:basedOn w:val="a"/>
+    <w:link w:val="af1"/>
+    <w:uiPriority w:val="99"/>
+    <w:semiHidden/>
+    <w:unhideWhenUsed/>
+    <w:rsid w:val="00B95508"/>
+    <w:pPr>
+      <w:spacing w:after="0" w:line="240" w:lineRule="auto"/>
+    </w:pPr>
+    <w:rPr>
+      <w:sz w:val="20"/>
+      <w:szCs w:val="20"/>
+    </w:rPr>
+  </w:style>
+  <w:style w:type="character" w:customStyle="1" w:styleId="af1">
+    <w:name w:val="Текст сноски Знак"/>
+    <w:basedOn w:val="a0"/>
+    <w:link w:val="af0"/>
+    <w:uiPriority w:val="99"/>
+    <w:semiHidden/>
+    <w:rsid w:val="00B95508"/>
+    <w:rPr>
+      <w:rFonts w:eastAsiaTheme="minorEastAsia"/>
+      <w:sz w:val="20"/>
+      <w:szCs w:val="20"/>
+      <w:lang w:eastAsia="uk-UA"/>
+    </w:rPr>
+  </w:style>
+  <w:style w:type="character" w:styleId="af2">
+    <w:name w:val="footnote reference"/>
+    <w:basedOn w:val="a0"/>
+    <w:uiPriority w:val="99"/>
+    <w:semiHidden/>
+    <w:unhideWhenUsed/>
+    <w:rsid w:val="00B95508"/>
+    <w:rPr>
+      <w:vertAlign w:val="superscript"/>
+    </w:rPr>
+  </w:style>
+  <w:style w:type="paragraph" w:styleId="af3">
+    <w:name w:val="caption"/>
+    <w:basedOn w:val="a"/>
+    <w:next w:val="a"/>
+    <w:uiPriority w:val="35"/>
+    <w:unhideWhenUsed/>
+    <w:qFormat/>
+    <w:rsid w:val="00B95508"/>
+    <w:pPr>
+      <w:spacing w:line="240" w:lineRule="auto"/>
+    </w:pPr>
+    <w:rPr>
+      <w:i/>
+      <w:iCs/>
+      <w:color w:val="1F497D" w:themeColor="text2"/>
+      <w:sz w:val="18"/>
+      <w:szCs w:val="18"/>
+    </w:rPr>
+  </w:style>
 </w:styles>
 </file>
 
@@ -8884,6 +11041,10 @@
 </go:gDocsCustomXmlDataStorage>
 </file>
 
+<file path=customXml/item2.xml><?xml version="1.0" encoding="utf-8"?>
+<b:Sources xmlns:b="http://schemas.openxmlformats.org/officeDocument/2006/bibliography" xmlns="http://schemas.openxmlformats.org/officeDocument/2006/bibliography" SelectedStyle="\APASixthEditionOfficeOnline.xsl" StyleName="APA" Version="6"/>
+</file>
+
 <file path=customXml/itemProps1.xml><?xml version="1.0" encoding="utf-8"?>
 <ds:datastoreItem xmlns:ds="http://schemas.openxmlformats.org/officeDocument/2006/customXml" ds:itemID="{11111111-1234-1234-1234-123412341234}">
   <ds:schemaRefs>
@@ -8891,4 +11052,12 @@
     <ds:schemaRef ds:uri="http://schemas.openxmlformats.org/officeDocument/2006/relationships"/>
   </ds:schemaRefs>
 </ds:datastoreItem>
+</file>
+
+<file path=customXml/itemProps2.xml><?xml version="1.0" encoding="utf-8"?>
+<ds:datastoreItem xmlns:ds="http://schemas.openxmlformats.org/officeDocument/2006/customXml" ds:itemID="{7A02256C-8DDC-42D2-AE92-4ACADABB1980}">
+  <ds:schemaRefs>
+    <ds:schemaRef ds:uri="http://schemas.openxmlformats.org/officeDocument/2006/bibliography"/>
+  </ds:schemaRefs>
+</ds:datastoreItem>
 </file>
</xml_diff>